<commit_message>
edit certificate component to ts
</commit_message>
<xml_diff>
--- a/client/public/temp-col1-controls1.docx
+++ b/client/public/temp-col1-controls1.docx
@@ -1,6 +1,6 @@
 
 <file path=word/document.xml><?xml version="1.0" encoding="utf-8"?>
-<w:document xmlns:wpc="http://schemas.microsoft.com/office/word/2010/wordprocessingCanvas" xmlns:mc="http://schemas.openxmlformats.org/markup-compatibility/2006" xmlns:o="urn:schemas-microsoft-com:office:office" xmlns:r="http://schemas.openxmlformats.org/officeDocument/2006/relationships" xmlns:m="http://schemas.openxmlformats.org/officeDocument/2006/math" xmlns:v="urn:schemas-microsoft-com:vml" xmlns:wp14="http://schemas.microsoft.com/office/word/2010/wordprocessingDrawing" xmlns:wp="http://schemas.openxmlformats.org/drawingml/2006/wordprocessingDrawing" xmlns:w10="urn:schemas-microsoft-com:office:word" xmlns:w="http://schemas.openxmlformats.org/wordprocessingml/2006/main" xmlns:w14="http://schemas.microsoft.com/office/word/2010/wordml" xmlns:wpg="http://schemas.microsoft.com/office/word/2010/wordprocessingGroup" xmlns:wpi="http://schemas.microsoft.com/office/word/2010/wordprocessingInk" xmlns:wne="http://schemas.microsoft.com/office/word/2006/wordml" xmlns:wps="http://schemas.microsoft.com/office/word/2010/wordprocessingShape" mc:Ignorable="w14 wp14">
+<w:document xmlns:wpc="http://schemas.microsoft.com/office/word/2010/wordprocessingCanvas" xmlns:cx="http://schemas.microsoft.com/office/drawing/2014/chartex" xmlns:cx1="http://schemas.microsoft.com/office/drawing/2015/9/8/chartex" xmlns:cx2="http://schemas.microsoft.com/office/drawing/2015/10/21/chartex" xmlns:cx3="http://schemas.microsoft.com/office/drawing/2016/5/9/chartex" xmlns:cx4="http://schemas.microsoft.com/office/drawing/2016/5/10/chartex" xmlns:cx5="http://schemas.microsoft.com/office/drawing/2016/5/11/chartex" xmlns:cx6="http://schemas.microsoft.com/office/drawing/2016/5/12/chartex" xmlns:cx7="http://schemas.microsoft.com/office/drawing/2016/5/13/chartex" xmlns:cx8="http://schemas.microsoft.com/office/drawing/2016/5/14/chartex" xmlns:mc="http://schemas.openxmlformats.org/markup-compatibility/2006" xmlns:aink="http://schemas.microsoft.com/office/drawing/2016/ink" xmlns:am3d="http://schemas.microsoft.com/office/drawing/2017/model3d" xmlns:o="urn:schemas-microsoft-com:office:office" xmlns:oel="http://schemas.microsoft.com/office/2019/extlst" xmlns:r="http://schemas.openxmlformats.org/officeDocument/2006/relationships" xmlns:m="http://schemas.openxmlformats.org/officeDocument/2006/math" xmlns:v="urn:schemas-microsoft-com:vml" xmlns:wp14="http://schemas.microsoft.com/office/word/2010/wordprocessingDrawing" xmlns:wp="http://schemas.openxmlformats.org/drawingml/2006/wordprocessingDrawing" xmlns:w10="urn:schemas-microsoft-com:office:word" xmlns:w="http://schemas.openxmlformats.org/wordprocessingml/2006/main" xmlns:w14="http://schemas.microsoft.com/office/word/2010/wordml" xmlns:w15="http://schemas.microsoft.com/office/word/2012/wordml" xmlns:w16cex="http://schemas.microsoft.com/office/word/2018/wordml/cex" xmlns:w16cid="http://schemas.microsoft.com/office/word/2016/wordml/cid" xmlns:w16="http://schemas.microsoft.com/office/word/2018/wordml" xmlns:w16du="http://schemas.microsoft.com/office/word/2023/wordml/word16du" xmlns:w16sdtdh="http://schemas.microsoft.com/office/word/2020/wordml/sdtdatahash" xmlns:w16se="http://schemas.microsoft.com/office/word/2015/wordml/symex" xmlns:wpg="http://schemas.microsoft.com/office/word/2010/wordprocessingGroup" xmlns:wpi="http://schemas.microsoft.com/office/word/2010/wordprocessingInk" xmlns:wne="http://schemas.microsoft.com/office/word/2006/wordml" xmlns:wps="http://schemas.microsoft.com/office/word/2010/wordprocessingShape" mc:Ignorable="w14 w15 w16se w16cid w16 w16cex w16sdtdh wp14">
   <w:body>
     <w:tbl>
       <w:tblPr>
@@ -31,17 +31,17 @@
               </w:rPr>
             </w:pPr>
             <w:r>
+              <w:t xml:space="preserve"> </w:t>
+            </w:r>
+            <w:r>
               <w:rPr>
                 <w:noProof/>
-                <w:sz w:val="24"/>
-                <w:szCs w:val="24"/>
-                <w:lang w:val="ru-RU"/>
               </w:rPr>
               <w:drawing>
-                <wp:inline distT="0" distB="0" distL="0" distR="0" wp14:anchorId="360A2223" wp14:editId="17817283">
-                  <wp:extent cx="1419225" cy="1285875"/>
+                <wp:inline distT="0" distB="0" distL="0" distR="0" wp14:anchorId="7BE7D0CC" wp14:editId="12988A33">
+                  <wp:extent cx="1247411" cy="1565104"/>
                   <wp:effectExtent l="0" t="0" r="0" b="0"/>
-                  <wp:docPr id="1" name="Рисунок 1" descr="Технопарк 1"/>
+                  <wp:docPr id="1519082911" name="Рисунок 2"/>
                   <wp:cNvGraphicFramePr>
                     <a:graphicFrameLocks xmlns:a="http://schemas.openxmlformats.org/drawingml/2006/main" noChangeAspect="1"/>
                   </wp:cNvGraphicFramePr>
@@ -49,20 +49,20 @@
                     <a:graphicData uri="http://schemas.openxmlformats.org/drawingml/2006/picture">
                       <pic:pic xmlns:pic="http://schemas.openxmlformats.org/drawingml/2006/picture">
                         <pic:nvPicPr>
-                          <pic:cNvPr id="0" name="Рисунок 1" descr="Технопарк 1"/>
+                          <pic:cNvPr id="0" name="Picture 6"/>
                           <pic:cNvPicPr>
                             <a:picLocks noChangeAspect="1" noChangeArrowheads="1"/>
                           </pic:cNvPicPr>
                         </pic:nvPicPr>
                         <pic:blipFill>
-                          <a:blip r:embed="rId9" cstate="print">
+                          <a:blip r:embed="rId8">
                             <a:extLst>
                               <a:ext uri="{28A0092B-C50C-407E-A947-70E740481C1C}">
                                 <a14:useLocalDpi xmlns:a14="http://schemas.microsoft.com/office/drawing/2010/main" val="0"/>
                               </a:ext>
                             </a:extLst>
                           </a:blip>
-                          <a:srcRect l="37227" r="37477"/>
+                          <a:srcRect/>
                           <a:stretch>
                             <a:fillRect/>
                           </a:stretch>
@@ -70,7 +70,7 @@
                         <pic:spPr bwMode="auto">
                           <a:xfrm>
                             <a:off x="0" y="0"/>
-                            <a:ext cx="1419225" cy="1285875"/>
+                            <a:ext cx="1268498" cy="1591562"/>
                           </a:xfrm>
                           <a:prstGeom prst="rect">
                             <a:avLst/>
@@ -130,7 +130,25 @@
                 <w:szCs w:val="18"/>
                 <w:lang w:val="ru-RU"/>
               </w:rPr>
-              <w:t>«ТЕХНОПАРК «УНИВЕРСИТЕТСКИЕ ТЕХНОЛОГИИ»</w:t>
+              <w:t>«ТЕХНОПАРК «</w:t>
+            </w:r>
+            <w:r>
+              <w:rPr>
+                <w:b/>
+                <w:sz w:val="24"/>
+                <w:szCs w:val="18"/>
+                <w:lang w:val="ru-RU"/>
+              </w:rPr>
+              <w:t>НОВЫЕ</w:t>
+            </w:r>
+            <w:r>
+              <w:rPr>
+                <w:b/>
+                <w:sz w:val="24"/>
+                <w:szCs w:val="18"/>
+                <w:lang w:val="ru-RU"/>
+              </w:rPr>
+              <w:t xml:space="preserve"> ТЕХНОЛОГИИ»</w:t>
             </w:r>
           </w:p>
         </w:tc>
@@ -197,7 +215,55 @@
                 <w:szCs w:val="18"/>
                 <w:lang w:val="ru-RU"/>
               </w:rPr>
-              <w:t>г. Донецк, Ворошиловский район, ул. Артема, д. 58, оф. 311</w:t>
+              <w:t xml:space="preserve">г. </w:t>
+            </w:r>
+            <w:r>
+              <w:rPr>
+                <w:sz w:val="18"/>
+                <w:szCs w:val="18"/>
+                <w:lang w:val="ru-RU"/>
+              </w:rPr>
+              <w:t>Минск</w:t>
+            </w:r>
+            <w:r>
+              <w:rPr>
+                <w:sz w:val="18"/>
+                <w:szCs w:val="18"/>
+                <w:lang w:val="ru-RU"/>
+              </w:rPr>
+              <w:t xml:space="preserve">, </w:t>
+            </w:r>
+            <w:r>
+              <w:rPr>
+                <w:sz w:val="18"/>
+                <w:szCs w:val="18"/>
+                <w:lang w:val="ru-RU"/>
+              </w:rPr>
+              <w:t>Ивановский</w:t>
+            </w:r>
+            <w:r>
+              <w:rPr>
+                <w:sz w:val="18"/>
+                <w:szCs w:val="18"/>
+                <w:lang w:val="ru-RU"/>
+              </w:rPr>
+              <w:t xml:space="preserve"> район, ул. </w:t>
+            </w:r>
+            <w:r>
+              <w:rPr>
+                <w:sz w:val="18"/>
+                <w:szCs w:val="18"/>
+                <w:lang w:val="ru-RU"/>
+              </w:rPr>
+              <w:t>Гагарина</w:t>
+            </w:r>
+            <w:r>
+              <w:rPr>
+                <w:sz w:val="18"/>
+                <w:szCs w:val="18"/>
+                <w:lang w:val="ru-RU"/>
+              </w:rPr>
+              <w:t>, д. 8, оф. 11</w:t>
             </w:r>
           </w:p>
           <w:p>
@@ -225,25 +291,55 @@
                 <w:szCs w:val="18"/>
                 <w:lang w:val="ru-RU"/>
               </w:rPr>
-              <w:t xml:space="preserve">г. Донецк, Ворошиловский район, ул. </w:t>
-            </w:r>
-            <w:proofErr w:type="spellStart"/>
+              <w:t xml:space="preserve">г. </w:t>
+            </w:r>
             <w:r>
               <w:rPr>
                 <w:sz w:val="18"/>
                 <w:szCs w:val="18"/>
                 <w:lang w:val="ru-RU"/>
               </w:rPr>
-              <w:t>Постышева</w:t>
-            </w:r>
-            <w:proofErr w:type="spellEnd"/>
+              <w:t>Минск</w:t>
+            </w:r>
             <w:r>
               <w:rPr>
                 <w:sz w:val="18"/>
                 <w:szCs w:val="18"/>
                 <w:lang w:val="ru-RU"/>
               </w:rPr>
-              <w:t>, д. 52, оф. 13</w:t>
+              <w:t xml:space="preserve">, </w:t>
+            </w:r>
+            <w:r>
+              <w:rPr>
+                <w:sz w:val="18"/>
+                <w:szCs w:val="18"/>
+                <w:lang w:val="ru-RU"/>
+              </w:rPr>
+              <w:t>Ивановский</w:t>
+            </w:r>
+            <w:r>
+              <w:rPr>
+                <w:sz w:val="18"/>
+                <w:szCs w:val="18"/>
+                <w:lang w:val="ru-RU"/>
+              </w:rPr>
+              <w:t xml:space="preserve"> район, ул. </w:t>
+            </w:r>
+            <w:r>
+              <w:rPr>
+                <w:sz w:val="18"/>
+                <w:szCs w:val="18"/>
+                <w:lang w:val="ru-RU"/>
+              </w:rPr>
+              <w:t>Андреева</w:t>
+            </w:r>
+            <w:r>
+              <w:rPr>
+                <w:sz w:val="18"/>
+                <w:szCs w:val="18"/>
+                <w:lang w:val="ru-RU"/>
+              </w:rPr>
+              <w:t>, д. 2, оф. 3</w:t>
             </w:r>
           </w:p>
           <w:p>
@@ -270,7 +366,7 @@
                 <w:szCs w:val="18"/>
                 <w:lang w:val="ru-RU"/>
               </w:rPr>
-              <w:t xml:space="preserve"> +380 (71) </w:t>
+              <w:t xml:space="preserve"> +3</w:t>
             </w:r>
             <w:r>
               <w:rPr>
@@ -278,7 +374,79 @@
                 <w:szCs w:val="18"/>
                 <w:lang w:val="ru-RU"/>
               </w:rPr>
-              <w:t>327-38-97</w:t>
+              <w:t>33</w:t>
+            </w:r>
+            <w:r>
+              <w:rPr>
+                <w:sz w:val="18"/>
+                <w:szCs w:val="18"/>
+                <w:lang w:val="ru-RU"/>
+              </w:rPr>
+              <w:t xml:space="preserve"> (</w:t>
+            </w:r>
+            <w:r>
+              <w:rPr>
+                <w:sz w:val="18"/>
+                <w:szCs w:val="18"/>
+                <w:lang w:val="ru-RU"/>
+              </w:rPr>
+              <w:t>22</w:t>
+            </w:r>
+            <w:r>
+              <w:rPr>
+                <w:sz w:val="18"/>
+                <w:szCs w:val="18"/>
+                <w:lang w:val="ru-RU"/>
+              </w:rPr>
+              <w:t xml:space="preserve">) </w:t>
+            </w:r>
+            <w:r>
+              <w:rPr>
+                <w:sz w:val="18"/>
+                <w:szCs w:val="18"/>
+                <w:lang w:val="ru-RU"/>
+              </w:rPr>
+              <w:t>123</w:t>
+            </w:r>
+            <w:r>
+              <w:rPr>
+                <w:sz w:val="18"/>
+                <w:szCs w:val="18"/>
+                <w:lang w:val="ru-RU"/>
+              </w:rPr>
+              <w:t>-</w:t>
+            </w:r>
+            <w:r>
+              <w:rPr>
+                <w:sz w:val="18"/>
+                <w:szCs w:val="18"/>
+                <w:lang w:val="ru-RU"/>
+              </w:rPr>
+              <w:t>45</w:t>
+            </w:r>
+            <w:r>
+              <w:rPr>
+                <w:sz w:val="18"/>
+                <w:szCs w:val="18"/>
+                <w:lang w:val="ru-RU"/>
+              </w:rPr>
+              <w:t>-</w:t>
+            </w:r>
+            <w:r>
+              <w:rPr>
+                <w:sz w:val="18"/>
+                <w:szCs w:val="18"/>
+                <w:lang w:val="ru-RU"/>
+              </w:rPr>
+              <w:t>6</w:t>
+            </w:r>
+            <w:r>
+              <w:rPr>
+                <w:sz w:val="18"/>
+                <w:szCs w:val="18"/>
+                <w:lang w:val="ru-RU"/>
+              </w:rPr>
+              <w:t>7</w:t>
             </w:r>
             <w:r>
               <w:rPr>
@@ -295,55 +463,22 @@
                 <w:szCs w:val="18"/>
                 <w:lang w:val="ru-RU"/>
               </w:rPr>
-              <w:t>Эл</w:t>
-            </w:r>
-            <w:proofErr w:type="gramStart"/>
-            <w:r>
-              <w:rPr>
-                <w:b/>
+              <w:t xml:space="preserve">Эл. почта: </w:t>
+            </w:r>
+            <w:r>
+              <w:rPr>
                 <w:sz w:val="18"/>
                 <w:szCs w:val="18"/>
-                <w:lang w:val="ru-RU"/>
-              </w:rPr>
-              <w:t>.</w:t>
-            </w:r>
-            <w:proofErr w:type="gramEnd"/>
-            <w:r>
-              <w:rPr>
-                <w:b/>
+              </w:rPr>
+              <w:t>email</w:t>
+            </w:r>
+            <w:r>
+              <w:rPr>
                 <w:sz w:val="18"/>
                 <w:szCs w:val="18"/>
                 <w:lang w:val="ru-RU"/>
               </w:rPr>
-              <w:t xml:space="preserve"> </w:t>
-            </w:r>
-            <w:proofErr w:type="gramStart"/>
-            <w:r>
-              <w:rPr>
-                <w:b/>
-                <w:sz w:val="18"/>
-                <w:szCs w:val="18"/>
-                <w:lang w:val="ru-RU"/>
-              </w:rPr>
-              <w:t>п</w:t>
-            </w:r>
-            <w:proofErr w:type="gramEnd"/>
-            <w:r>
-              <w:rPr>
-                <w:b/>
-                <w:sz w:val="18"/>
-                <w:szCs w:val="18"/>
-                <w:lang w:val="ru-RU"/>
-              </w:rPr>
-              <w:t xml:space="preserve">очта: </w:t>
-            </w:r>
-            <w:r>
-              <w:rPr>
-                <w:sz w:val="18"/>
-                <w:szCs w:val="18"/>
-                <w:lang w:val="ru-RU"/>
-              </w:rPr>
-              <w:t>0623351828@mail.ru</w:t>
+              <w:t>@mail.ru</w:t>
             </w:r>
           </w:p>
           <w:p>
@@ -427,19 +562,17 @@
                 <w:szCs w:val="16"/>
                 <w:lang w:val="ru-RU"/>
               </w:rPr>
-              <w:t>Свидетельство о гос. регистрации от 21.10.2015 г. АА03 №014242</w:t>
-            </w:r>
-          </w:p>
-          <w:p>
-            <w:pPr>
-              <w:jc w:val="center"/>
+              <w:t>Свидетельство о гос. регистрации от 21.10.2015 г. А</w:t>
+            </w:r>
+            <w:r>
               <w:rPr>
                 <w:b/>
                 <w:sz w:val="16"/>
                 <w:szCs w:val="16"/>
                 <w:lang w:val="ru-RU"/>
               </w:rPr>
-            </w:pPr>
+              <w:t>12</w:t>
+            </w:r>
             <w:r>
               <w:rPr>
                 <w:b/>
@@ -447,26 +580,100 @@
                 <w:szCs w:val="16"/>
                 <w:lang w:val="ru-RU"/>
               </w:rPr>
-              <w:t>Идентификационный код: 50013084</w:t>
+              <w:t>3 №014242</w:t>
             </w:r>
           </w:p>
           <w:p>
             <w:pPr>
               <w:jc w:val="center"/>
-              <w:rPr>
-                <w:sz w:val="24"/>
-                <w:szCs w:val="18"/>
-                <w:lang w:val="ru-RU"/>
-              </w:rPr>
-            </w:pPr>
-            <w:r>
               <w:rPr>
                 <w:b/>
                 <w:sz w:val="16"/>
                 <w:szCs w:val="16"/>
                 <w:lang w:val="ru-RU"/>
               </w:rPr>
-              <w:t>Т/счет: 40702810820260000449 в ЦРБ ДНР, БИК 310101001</w:t>
+            </w:pPr>
+            <w:r>
+              <w:rPr>
+                <w:b/>
+                <w:sz w:val="16"/>
+                <w:szCs w:val="16"/>
+                <w:lang w:val="ru-RU"/>
+              </w:rPr>
+              <w:t xml:space="preserve">Идентификационный код: </w:t>
+            </w:r>
+            <w:r>
+              <w:rPr>
+                <w:b/>
+                <w:sz w:val="16"/>
+                <w:szCs w:val="16"/>
+                <w:lang w:val="ru-RU"/>
+              </w:rPr>
+              <w:t>1231111</w:t>
+            </w:r>
+            <w:r>
+              <w:rPr>
+                <w:b/>
+                <w:sz w:val="16"/>
+                <w:szCs w:val="16"/>
+                <w:lang w:val="ru-RU"/>
+              </w:rPr>
+              <w:t>3084</w:t>
+            </w:r>
+          </w:p>
+          <w:p>
+            <w:pPr>
+              <w:jc w:val="center"/>
+              <w:rPr>
+                <w:sz w:val="24"/>
+                <w:szCs w:val="18"/>
+                <w:lang w:val="ru-RU"/>
+              </w:rPr>
+            </w:pPr>
+            <w:r>
+              <w:rPr>
+                <w:b/>
+                <w:sz w:val="16"/>
+                <w:szCs w:val="16"/>
+                <w:lang w:val="ru-RU"/>
+              </w:rPr>
+              <w:t>Т/счет: 4</w:t>
+            </w:r>
+            <w:r>
+              <w:rPr>
+                <w:b/>
+                <w:sz w:val="16"/>
+                <w:szCs w:val="16"/>
+                <w:lang w:val="ru-RU"/>
+              </w:rPr>
+              <w:t>5766787</w:t>
+            </w:r>
+            <w:r>
+              <w:rPr>
+                <w:b/>
+                <w:sz w:val="16"/>
+                <w:szCs w:val="16"/>
+                <w:lang w:val="ru-RU"/>
+              </w:rPr>
+              <w:t xml:space="preserve">80260000449 в ЦР, БИК </w:t>
+            </w:r>
+            <w:r>
+              <w:rPr>
+                <w:b/>
+                <w:sz w:val="16"/>
+                <w:szCs w:val="16"/>
+                <w:lang w:val="ru-RU"/>
+              </w:rPr>
+              <w:t>3456768</w:t>
+            </w:r>
+            <w:r>
+              <w:rPr>
+                <w:b/>
+                <w:sz w:val="16"/>
+                <w:szCs w:val="16"/>
+                <w:lang w:val="ru-RU"/>
+              </w:rPr>
+              <w:t>1001</w:t>
             </w:r>
           </w:p>
         </w:tc>
@@ -537,6 +744,7 @@
     <w:p>
       <w:pPr>
         <w:ind w:firstLine="6521"/>
+        <w:jc w:val="right"/>
         <w:rPr>
           <w:rStyle w:val="postbody1"/>
           <w:sz w:val="24"/>
@@ -551,7 +759,16 @@
           <w:szCs w:val="24"/>
           <w:lang w:val="ru-RU"/>
         </w:rPr>
-        <w:t>____________ Сотников А.Л.</w:t>
+        <w:t xml:space="preserve">____________ </w:t>
+      </w:r>
+      <w:r>
+        <w:rPr>
+          <w:rStyle w:val="postbody1"/>
+          <w:sz w:val="24"/>
+          <w:szCs w:val="24"/>
+          <w:lang w:val="ru-RU"/>
+        </w:rPr>
+        <w:t>Пастухов В.Л.</w:t>
       </w:r>
     </w:p>
     <w:p>
@@ -876,7 +1093,16 @@
                 <w:szCs w:val="24"/>
                 <w:lang w:val="ru-RU"/>
               </w:rPr>
-              <w:t xml:space="preserve">Сотников А.Л., </w:t>
+              <w:t>Пастухов В.Л.</w:t>
+            </w:r>
+            <w:r>
+              <w:rPr>
+                <w:rStyle w:val="postbody1"/>
+                <w:sz w:val="24"/>
+                <w:szCs w:val="24"/>
+                <w:lang w:val="ru-RU"/>
+              </w:rPr>
+              <w:t xml:space="preserve">, </w:t>
             </w:r>
             <w:r>
               <w:rPr>
@@ -973,7 +1199,16 @@
                 <w:szCs w:val="24"/>
                 <w:lang w:val="ru-RU"/>
               </w:rPr>
-              <w:t xml:space="preserve">Пасечник С.Ю., </w:t>
+              <w:t>Печник</w:t>
+            </w:r>
+            <w:r>
+              <w:rPr>
+                <w:rStyle w:val="postbody1"/>
+                <w:sz w:val="24"/>
+                <w:szCs w:val="24"/>
+                <w:lang w:val="ru-RU"/>
+              </w:rPr>
+              <w:t xml:space="preserve"> С.Ю., </w:t>
             </w:r>
             <w:r>
               <w:rPr>
@@ -1034,7 +1269,7 @@
                 <w:szCs w:val="24"/>
                 <w:lang w:val="ru-RU"/>
               </w:rPr>
-              <w:t>Бабак</w:t>
+              <w:t>Вакамов</w:t>
             </w:r>
             <w:proofErr w:type="spellEnd"/>
             <w:r>
@@ -3362,27 +3597,7 @@
                 <w:szCs w:val="24"/>
                 <w:lang w:val="ru-RU"/>
               </w:rPr>
-              <w:t>Толщина образца (</w:t>
-            </w:r>
-            <w:proofErr w:type="gramStart"/>
-            <w:r>
-              <w:rPr>
-                <w:rStyle w:val="postbody1"/>
-                <w:sz w:val="24"/>
-                <w:szCs w:val="24"/>
-                <w:lang w:val="ru-RU"/>
-              </w:rPr>
-              <w:t>мм</w:t>
-            </w:r>
-            <w:proofErr w:type="gramEnd"/>
-            <w:r>
-              <w:rPr>
-                <w:rStyle w:val="postbody1"/>
-                <w:sz w:val="24"/>
-                <w:szCs w:val="24"/>
-                <w:lang w:val="ru-RU"/>
-              </w:rPr>
-              <w:t>)</w:t>
+              <w:t>Толщина образца (мм)</w:t>
             </w:r>
           </w:p>
         </w:tc>
@@ -3506,30 +3721,8 @@
                 <w:szCs w:val="24"/>
                 <w:lang w:val="ru-RU"/>
               </w:rPr>
-              <w:t>Наружный диаметр трубы (</w:t>
-            </w:r>
-            <w:proofErr w:type="gramStart"/>
-            <w:r>
-              <w:rPr>
-                <w:rStyle w:val="postbody1"/>
-                <w:sz w:val="24"/>
-                <w:szCs w:val="24"/>
-                <w:lang w:val="ru-RU"/>
-              </w:rPr>
-              <w:t>мм</w:t>
-            </w:r>
-            <w:proofErr w:type="gramEnd"/>
-            <w:r>
-              <w:rPr>
-                <w:rStyle w:val="postbody1"/>
-                <w:sz w:val="24"/>
-                <w:szCs w:val="24"/>
-                <w:lang w:val="ru-RU"/>
-              </w:rPr>
-              <w:t>)</w:t>
-            </w:r>
-            <w:bookmarkStart w:id="0" w:name="_GoBack"/>
-            <w:bookmarkEnd w:id="0"/>
+              <w:t>Наружный диаметр трубы (мм)</w:t>
+            </w:r>
           </w:p>
         </w:tc>
         <w:tc>
@@ -3808,6 +4001,7 @@
                 <w:szCs w:val="24"/>
                 <w:lang w:val="ru-RU"/>
               </w:rPr>
+              <w:lastRenderedPageBreak/>
               <w:t>8.2.</w:t>
             </w:r>
           </w:p>
@@ -3916,7 +4110,6 @@
                 <w:szCs w:val="24"/>
                 <w:lang w:val="ru-RU"/>
               </w:rPr>
-              <w:lastRenderedPageBreak/>
               <w:t>9.</w:t>
             </w:r>
           </w:p>
@@ -4604,25 +4797,14 @@
                 <w:lang w:val="ru-RU"/>
               </w:rPr>
             </w:pPr>
-            <w:proofErr w:type="gramStart"/>
-            <w:r>
-              <w:rPr>
-                <w:rStyle w:val="postbody1"/>
-                <w:sz w:val="24"/>
-                <w:szCs w:val="24"/>
-                <w:lang w:val="ru-RU"/>
-              </w:rPr>
-              <w:t>Допущен</w:t>
-            </w:r>
-            <w:proofErr w:type="gramEnd"/>
-            <w:r>
-              <w:rPr>
-                <w:rStyle w:val="postbody1"/>
-                <w:sz w:val="24"/>
-                <w:szCs w:val="24"/>
-                <w:lang w:val="ru-RU"/>
-              </w:rPr>
-              <w:t xml:space="preserve"> к ручной дуговой сварке </w:t>
+            <w:r>
+              <w:rPr>
+                <w:rStyle w:val="postbody1"/>
+                <w:sz w:val="24"/>
+                <w:szCs w:val="24"/>
+                <w:lang w:val="ru-RU"/>
+              </w:rPr>
+              <w:t xml:space="preserve">Допущен к ручной дуговой сварке </w:t>
             </w:r>
             <w:r>
               <w:rPr>
@@ -7164,7 +7346,7 @@
                       <w:szCs w:val="24"/>
                       <w:lang w:val="ru-RU"/>
                     </w:rPr>
-                    <w:t>Сотников А.Л.</w:t>
+                    <w:t>Пастухов В.Л.</w:t>
                   </w:r>
                 </w:p>
               </w:tc>
@@ -7300,7 +7482,16 @@
                       <w:szCs w:val="24"/>
                       <w:lang w:val="ru-RU"/>
                     </w:rPr>
-                    <w:t>Пасечник С.Ю.</w:t>
+                    <w:t>Печник</w:t>
+                  </w:r>
+                  <w:r>
+                    <w:rPr>
+                      <w:rStyle w:val="postbody1"/>
+                      <w:sz w:val="24"/>
+                      <w:szCs w:val="24"/>
+                      <w:lang w:val="ru-RU"/>
+                    </w:rPr>
+                    <w:t xml:space="preserve"> С.Ю.</w:t>
                   </w:r>
                 </w:p>
               </w:tc>
@@ -7428,7 +7619,7 @@
                       <w:szCs w:val="24"/>
                       <w:lang w:val="ru-RU"/>
                     </w:rPr>
-                    <w:t>Бабак</w:t>
+                    <w:t>Вакамов</w:t>
                   </w:r>
                   <w:proofErr w:type="spellEnd"/>
                   <w:r>
@@ -7543,7 +7734,7 @@
 </file>
 
 <file path=word/endnotes.xml><?xml version="1.0" encoding="utf-8"?>
-<w:endnotes xmlns:wpc="http://schemas.microsoft.com/office/word/2010/wordprocessingCanvas" xmlns:mc="http://schemas.openxmlformats.org/markup-compatibility/2006" xmlns:o="urn:schemas-microsoft-com:office:office" xmlns:r="http://schemas.openxmlformats.org/officeDocument/2006/relationships" xmlns:m="http://schemas.openxmlformats.org/officeDocument/2006/math" xmlns:v="urn:schemas-microsoft-com:vml" xmlns:wp14="http://schemas.microsoft.com/office/word/2010/wordprocessingDrawing" xmlns:wp="http://schemas.openxmlformats.org/drawingml/2006/wordprocessingDrawing" xmlns:w10="urn:schemas-microsoft-com:office:word" xmlns:w="http://schemas.openxmlformats.org/wordprocessingml/2006/main" xmlns:w14="http://schemas.microsoft.com/office/word/2010/wordml" xmlns:wpg="http://schemas.microsoft.com/office/word/2010/wordprocessingGroup" xmlns:wpi="http://schemas.microsoft.com/office/word/2010/wordprocessingInk" xmlns:wne="http://schemas.microsoft.com/office/word/2006/wordml" xmlns:wps="http://schemas.microsoft.com/office/word/2010/wordprocessingShape" mc:Ignorable="w14 wp14">
+<w:endnotes xmlns:wpc="http://schemas.microsoft.com/office/word/2010/wordprocessingCanvas" xmlns:cx="http://schemas.microsoft.com/office/drawing/2014/chartex" xmlns:cx1="http://schemas.microsoft.com/office/drawing/2015/9/8/chartex" xmlns:cx2="http://schemas.microsoft.com/office/drawing/2015/10/21/chartex" xmlns:cx3="http://schemas.microsoft.com/office/drawing/2016/5/9/chartex" xmlns:cx4="http://schemas.microsoft.com/office/drawing/2016/5/10/chartex" xmlns:cx5="http://schemas.microsoft.com/office/drawing/2016/5/11/chartex" xmlns:cx6="http://schemas.microsoft.com/office/drawing/2016/5/12/chartex" xmlns:cx7="http://schemas.microsoft.com/office/drawing/2016/5/13/chartex" xmlns:cx8="http://schemas.microsoft.com/office/drawing/2016/5/14/chartex" xmlns:mc="http://schemas.openxmlformats.org/markup-compatibility/2006" xmlns:aink="http://schemas.microsoft.com/office/drawing/2016/ink" xmlns:am3d="http://schemas.microsoft.com/office/drawing/2017/model3d" xmlns:o="urn:schemas-microsoft-com:office:office" xmlns:oel="http://schemas.microsoft.com/office/2019/extlst" xmlns:r="http://schemas.openxmlformats.org/officeDocument/2006/relationships" xmlns:m="http://schemas.openxmlformats.org/officeDocument/2006/math" xmlns:v="urn:schemas-microsoft-com:vml" xmlns:wp14="http://schemas.microsoft.com/office/word/2010/wordprocessingDrawing" xmlns:wp="http://schemas.openxmlformats.org/drawingml/2006/wordprocessingDrawing" xmlns:w10="urn:schemas-microsoft-com:office:word" xmlns:w="http://schemas.openxmlformats.org/wordprocessingml/2006/main" xmlns:w14="http://schemas.microsoft.com/office/word/2010/wordml" xmlns:w15="http://schemas.microsoft.com/office/word/2012/wordml" xmlns:w16cex="http://schemas.microsoft.com/office/word/2018/wordml/cex" xmlns:w16cid="http://schemas.microsoft.com/office/word/2016/wordml/cid" xmlns:w16="http://schemas.microsoft.com/office/word/2018/wordml" xmlns:w16du="http://schemas.microsoft.com/office/word/2023/wordml/word16du" xmlns:w16sdtdh="http://schemas.microsoft.com/office/word/2020/wordml/sdtdatahash" xmlns:w16se="http://schemas.microsoft.com/office/word/2015/wordml/symex" xmlns:wpg="http://schemas.microsoft.com/office/word/2010/wordprocessingGroup" xmlns:wpi="http://schemas.microsoft.com/office/word/2010/wordprocessingInk" xmlns:wne="http://schemas.microsoft.com/office/word/2006/wordml" xmlns:wps="http://schemas.microsoft.com/office/word/2010/wordprocessingShape" mc:Ignorable="w14 w15 w16se w16cid w16 w16cex w16sdtdh wp14">
   <w:endnote w:type="separator" w:id="-1">
     <w:p>
       <w:r>
@@ -7562,7 +7753,7 @@
 </file>
 
 <file path=word/footnotes.xml><?xml version="1.0" encoding="utf-8"?>
-<w:footnotes xmlns:wpc="http://schemas.microsoft.com/office/word/2010/wordprocessingCanvas" xmlns:mc="http://schemas.openxmlformats.org/markup-compatibility/2006" xmlns:o="urn:schemas-microsoft-com:office:office" xmlns:r="http://schemas.openxmlformats.org/officeDocument/2006/relationships" xmlns:m="http://schemas.openxmlformats.org/officeDocument/2006/math" xmlns:v="urn:schemas-microsoft-com:vml" xmlns:wp14="http://schemas.microsoft.com/office/word/2010/wordprocessingDrawing" xmlns:wp="http://schemas.openxmlformats.org/drawingml/2006/wordprocessingDrawing" xmlns:w10="urn:schemas-microsoft-com:office:word" xmlns:w="http://schemas.openxmlformats.org/wordprocessingml/2006/main" xmlns:w14="http://schemas.microsoft.com/office/word/2010/wordml" xmlns:wpg="http://schemas.microsoft.com/office/word/2010/wordprocessingGroup" xmlns:wpi="http://schemas.microsoft.com/office/word/2010/wordprocessingInk" xmlns:wne="http://schemas.microsoft.com/office/word/2006/wordml" xmlns:wps="http://schemas.microsoft.com/office/word/2010/wordprocessingShape" mc:Ignorable="w14 wp14">
+<w:footnotes xmlns:wpc="http://schemas.microsoft.com/office/word/2010/wordprocessingCanvas" xmlns:cx="http://schemas.microsoft.com/office/drawing/2014/chartex" xmlns:cx1="http://schemas.microsoft.com/office/drawing/2015/9/8/chartex" xmlns:cx2="http://schemas.microsoft.com/office/drawing/2015/10/21/chartex" xmlns:cx3="http://schemas.microsoft.com/office/drawing/2016/5/9/chartex" xmlns:cx4="http://schemas.microsoft.com/office/drawing/2016/5/10/chartex" xmlns:cx5="http://schemas.microsoft.com/office/drawing/2016/5/11/chartex" xmlns:cx6="http://schemas.microsoft.com/office/drawing/2016/5/12/chartex" xmlns:cx7="http://schemas.microsoft.com/office/drawing/2016/5/13/chartex" xmlns:cx8="http://schemas.microsoft.com/office/drawing/2016/5/14/chartex" xmlns:mc="http://schemas.openxmlformats.org/markup-compatibility/2006" xmlns:aink="http://schemas.microsoft.com/office/drawing/2016/ink" xmlns:am3d="http://schemas.microsoft.com/office/drawing/2017/model3d" xmlns:o="urn:schemas-microsoft-com:office:office" xmlns:oel="http://schemas.microsoft.com/office/2019/extlst" xmlns:r="http://schemas.openxmlformats.org/officeDocument/2006/relationships" xmlns:m="http://schemas.openxmlformats.org/officeDocument/2006/math" xmlns:v="urn:schemas-microsoft-com:vml" xmlns:wp14="http://schemas.microsoft.com/office/word/2010/wordprocessingDrawing" xmlns:wp="http://schemas.openxmlformats.org/drawingml/2006/wordprocessingDrawing" xmlns:w10="urn:schemas-microsoft-com:office:word" xmlns:w="http://schemas.openxmlformats.org/wordprocessingml/2006/main" xmlns:w14="http://schemas.microsoft.com/office/word/2010/wordml" xmlns:w15="http://schemas.microsoft.com/office/word/2012/wordml" xmlns:w16cex="http://schemas.microsoft.com/office/word/2018/wordml/cex" xmlns:w16cid="http://schemas.microsoft.com/office/word/2016/wordml/cid" xmlns:w16="http://schemas.microsoft.com/office/word/2018/wordml" xmlns:w16du="http://schemas.microsoft.com/office/word/2023/wordml/word16du" xmlns:w16sdtdh="http://schemas.microsoft.com/office/word/2020/wordml/sdtdatahash" xmlns:w16se="http://schemas.microsoft.com/office/word/2015/wordml/symex" xmlns:wpg="http://schemas.microsoft.com/office/word/2010/wordprocessingGroup" xmlns:wpi="http://schemas.microsoft.com/office/word/2010/wordprocessingInk" xmlns:wne="http://schemas.microsoft.com/office/word/2006/wordml" xmlns:wps="http://schemas.microsoft.com/office/word/2010/wordprocessingShape" mc:Ignorable="w14 w15 w16se w16cid w16 w16cex w16sdtdh wp14">
   <w:footnote w:type="separator" w:id="-1">
     <w:p>
       <w:r>
@@ -7581,8 +7772,8 @@
 </file>
 
 <file path=word/numbering.xml><?xml version="1.0" encoding="utf-8"?>
-<w:numbering xmlns:wpc="http://schemas.microsoft.com/office/word/2010/wordprocessingCanvas" xmlns:mc="http://schemas.openxmlformats.org/markup-compatibility/2006" xmlns:o="urn:schemas-microsoft-com:office:office" xmlns:r="http://schemas.openxmlformats.org/officeDocument/2006/relationships" xmlns:m="http://schemas.openxmlformats.org/officeDocument/2006/math" xmlns:v="urn:schemas-microsoft-com:vml" xmlns:wp14="http://schemas.microsoft.com/office/word/2010/wordprocessingDrawing" xmlns:wp="http://schemas.openxmlformats.org/drawingml/2006/wordprocessingDrawing" xmlns:w10="urn:schemas-microsoft-com:office:word" xmlns:w="http://schemas.openxmlformats.org/wordprocessingml/2006/main" xmlns:w14="http://schemas.microsoft.com/office/word/2010/wordml" xmlns:wpg="http://schemas.microsoft.com/office/word/2010/wordprocessingGroup" xmlns:wpi="http://schemas.microsoft.com/office/word/2010/wordprocessingInk" xmlns:wne="http://schemas.microsoft.com/office/word/2006/wordml" xmlns:wps="http://schemas.microsoft.com/office/word/2010/wordprocessingShape" mc:Ignorable="w14 wp14">
-  <w:abstractNum w:abstractNumId="0">
+<w:numbering xmlns:wpc="http://schemas.microsoft.com/office/word/2010/wordprocessingCanvas" xmlns:cx="http://schemas.microsoft.com/office/drawing/2014/chartex" xmlns:cx1="http://schemas.microsoft.com/office/drawing/2015/9/8/chartex" xmlns:cx2="http://schemas.microsoft.com/office/drawing/2015/10/21/chartex" xmlns:cx3="http://schemas.microsoft.com/office/drawing/2016/5/9/chartex" xmlns:cx4="http://schemas.microsoft.com/office/drawing/2016/5/10/chartex" xmlns:cx5="http://schemas.microsoft.com/office/drawing/2016/5/11/chartex" xmlns:cx6="http://schemas.microsoft.com/office/drawing/2016/5/12/chartex" xmlns:cx7="http://schemas.microsoft.com/office/drawing/2016/5/13/chartex" xmlns:cx8="http://schemas.microsoft.com/office/drawing/2016/5/14/chartex" xmlns:mc="http://schemas.openxmlformats.org/markup-compatibility/2006" xmlns:aink="http://schemas.microsoft.com/office/drawing/2016/ink" xmlns:am3d="http://schemas.microsoft.com/office/drawing/2017/model3d" xmlns:o="urn:schemas-microsoft-com:office:office" xmlns:oel="http://schemas.microsoft.com/office/2019/extlst" xmlns:r="http://schemas.openxmlformats.org/officeDocument/2006/relationships" xmlns:m="http://schemas.openxmlformats.org/officeDocument/2006/math" xmlns:v="urn:schemas-microsoft-com:vml" xmlns:wp14="http://schemas.microsoft.com/office/word/2010/wordprocessingDrawing" xmlns:wp="http://schemas.openxmlformats.org/drawingml/2006/wordprocessingDrawing" xmlns:w10="urn:schemas-microsoft-com:office:word" xmlns:w="http://schemas.openxmlformats.org/wordprocessingml/2006/main" xmlns:w14="http://schemas.microsoft.com/office/word/2010/wordml" xmlns:w15="http://schemas.microsoft.com/office/word/2012/wordml" xmlns:w16cex="http://schemas.microsoft.com/office/word/2018/wordml/cex" xmlns:w16cid="http://schemas.microsoft.com/office/word/2016/wordml/cid" xmlns:w16="http://schemas.microsoft.com/office/word/2018/wordml" xmlns:w16du="http://schemas.microsoft.com/office/word/2023/wordml/word16du" xmlns:w16sdtdh="http://schemas.microsoft.com/office/word/2020/wordml/sdtdatahash" xmlns:w16se="http://schemas.microsoft.com/office/word/2015/wordml/symex" xmlns:wpg="http://schemas.microsoft.com/office/word/2010/wordprocessingGroup" xmlns:wpi="http://schemas.microsoft.com/office/word/2010/wordprocessingInk" xmlns:wne="http://schemas.microsoft.com/office/word/2006/wordml" xmlns:wps="http://schemas.microsoft.com/office/word/2010/wordprocessingShape" mc:Ignorable="w14 w15 w16se w16cid w16 w16cex w16sdtdh wp14">
+  <w:abstractNum w:abstractNumId="0" w15:restartNumberingAfterBreak="0">
     <w:nsid w:val="03D10594"/>
     <w:multiLevelType w:val="hybridMultilevel"/>
     <w:tmpl w:val="1F3C8090"/>
@@ -7698,7 +7889,7 @@
       </w:pPr>
     </w:lvl>
   </w:abstractNum>
-  <w:abstractNum w:abstractNumId="1">
+  <w:abstractNum w:abstractNumId="1" w15:restartNumberingAfterBreak="0">
     <w:nsid w:val="049A4014"/>
     <w:multiLevelType w:val="hybridMultilevel"/>
     <w:tmpl w:val="59C42890"/>
@@ -7814,7 +8005,7 @@
       </w:pPr>
     </w:lvl>
   </w:abstractNum>
-  <w:abstractNum w:abstractNumId="2">
+  <w:abstractNum w:abstractNumId="2" w15:restartNumberingAfterBreak="0">
     <w:nsid w:val="166D19FA"/>
     <w:multiLevelType w:val="hybridMultilevel"/>
     <w:tmpl w:val="8B5AA78E"/>
@@ -7930,7 +8121,7 @@
       </w:pPr>
     </w:lvl>
   </w:abstractNum>
-  <w:abstractNum w:abstractNumId="3">
+  <w:abstractNum w:abstractNumId="3" w15:restartNumberingAfterBreak="0">
     <w:nsid w:val="28741ABF"/>
     <w:multiLevelType w:val="hybridMultilevel"/>
     <w:tmpl w:val="6FC672D4"/>
@@ -8046,7 +8237,7 @@
       </w:pPr>
     </w:lvl>
   </w:abstractNum>
-  <w:abstractNum w:abstractNumId="4">
+  <w:abstractNum w:abstractNumId="4" w15:restartNumberingAfterBreak="0">
     <w:nsid w:val="3FAE3E0F"/>
     <w:multiLevelType w:val="hybridMultilevel"/>
     <w:tmpl w:val="65DC0E44"/>
@@ -8162,7 +8353,7 @@
       </w:pPr>
     </w:lvl>
   </w:abstractNum>
-  <w:abstractNum w:abstractNumId="5">
+  <w:abstractNum w:abstractNumId="5" w15:restartNumberingAfterBreak="0">
     <w:nsid w:val="40997A97"/>
     <w:multiLevelType w:val="hybridMultilevel"/>
     <w:tmpl w:val="F68C1FE6"/>
@@ -8301,7 +8492,7 @@
       </w:rPr>
     </w:lvl>
   </w:abstractNum>
-  <w:abstractNum w:abstractNumId="6">
+  <w:abstractNum w:abstractNumId="6" w15:restartNumberingAfterBreak="0">
     <w:nsid w:val="42603010"/>
     <w:multiLevelType w:val="hybridMultilevel"/>
     <w:tmpl w:val="E3F27764"/>
@@ -8417,7 +8608,7 @@
       </w:pPr>
     </w:lvl>
   </w:abstractNum>
-  <w:abstractNum w:abstractNumId="7">
+  <w:abstractNum w:abstractNumId="7" w15:restartNumberingAfterBreak="0">
     <w:nsid w:val="4EF3033C"/>
     <w:multiLevelType w:val="hybridMultilevel"/>
     <w:tmpl w:val="6E6CA076"/>
@@ -8536,7 +8727,7 @@
       </w:pPr>
     </w:lvl>
   </w:abstractNum>
-  <w:abstractNum w:abstractNumId="8">
+  <w:abstractNum w:abstractNumId="8" w15:restartNumberingAfterBreak="0">
     <w:nsid w:val="51917036"/>
     <w:multiLevelType w:val="hybridMultilevel"/>
     <w:tmpl w:val="0B6CAB0A"/>
@@ -8652,7 +8843,7 @@
       </w:pPr>
     </w:lvl>
   </w:abstractNum>
-  <w:abstractNum w:abstractNumId="9">
+  <w:abstractNum w:abstractNumId="9" w15:restartNumberingAfterBreak="0">
     <w:nsid w:val="5A6E074C"/>
     <w:multiLevelType w:val="hybridMultilevel"/>
     <w:tmpl w:val="9D2E7C70"/>
@@ -8792,7 +8983,7 @@
       </w:rPr>
     </w:lvl>
   </w:abstractNum>
-  <w:abstractNum w:abstractNumId="10">
+  <w:abstractNum w:abstractNumId="10" w15:restartNumberingAfterBreak="0">
     <w:nsid w:val="5B591C0D"/>
     <w:multiLevelType w:val="hybridMultilevel"/>
     <w:tmpl w:val="AAE6BB32"/>
@@ -8931,7 +9122,7 @@
       </w:rPr>
     </w:lvl>
   </w:abstractNum>
-  <w:abstractNum w:abstractNumId="11">
+  <w:abstractNum w:abstractNumId="11" w15:restartNumberingAfterBreak="0">
     <w:nsid w:val="5C86563E"/>
     <w:multiLevelType w:val="hybridMultilevel"/>
     <w:tmpl w:val="782A6A40"/>
@@ -9048,47 +9239,47 @@
       </w:pPr>
     </w:lvl>
   </w:abstractNum>
-  <w:num w:numId="1">
+  <w:num w:numId="1" w16cid:durableId="1027944839">
     <w:abstractNumId w:val="0"/>
   </w:num>
-  <w:num w:numId="2">
+  <w:num w:numId="2" w16cid:durableId="1920286442">
     <w:abstractNumId w:val="8"/>
   </w:num>
-  <w:num w:numId="3">
+  <w:num w:numId="3" w16cid:durableId="1215584768">
     <w:abstractNumId w:val="3"/>
   </w:num>
-  <w:num w:numId="4">
+  <w:num w:numId="4" w16cid:durableId="1609504742">
     <w:abstractNumId w:val="11"/>
   </w:num>
-  <w:num w:numId="5">
+  <w:num w:numId="5" w16cid:durableId="1519125785">
     <w:abstractNumId w:val="5"/>
   </w:num>
-  <w:num w:numId="6">
+  <w:num w:numId="6" w16cid:durableId="1033845540">
     <w:abstractNumId w:val="4"/>
   </w:num>
-  <w:num w:numId="7">
+  <w:num w:numId="7" w16cid:durableId="1085373605">
     <w:abstractNumId w:val="9"/>
   </w:num>
-  <w:num w:numId="8">
+  <w:num w:numId="8" w16cid:durableId="1017386221">
     <w:abstractNumId w:val="6"/>
   </w:num>
-  <w:num w:numId="9">
+  <w:num w:numId="9" w16cid:durableId="989673430">
     <w:abstractNumId w:val="7"/>
   </w:num>
-  <w:num w:numId="10">
+  <w:num w:numId="10" w16cid:durableId="764501664">
     <w:abstractNumId w:val="1"/>
   </w:num>
-  <w:num w:numId="11">
+  <w:num w:numId="11" w16cid:durableId="615335278">
     <w:abstractNumId w:val="2"/>
   </w:num>
-  <w:num w:numId="12">
+  <w:num w:numId="12" w16cid:durableId="1622418208">
     <w:abstractNumId w:val="10"/>
   </w:num>
 </w:numbering>
 </file>
 
 <file path=word/styles.xml><?xml version="1.0" encoding="utf-8"?>
-<w:styles xmlns:mc="http://schemas.openxmlformats.org/markup-compatibility/2006" xmlns:r="http://schemas.openxmlformats.org/officeDocument/2006/relationships" xmlns:w="http://schemas.openxmlformats.org/wordprocessingml/2006/main" xmlns:w14="http://schemas.microsoft.com/office/word/2010/wordml" mc:Ignorable="w14">
+<w:styles xmlns:mc="http://schemas.openxmlformats.org/markup-compatibility/2006" xmlns:r="http://schemas.openxmlformats.org/officeDocument/2006/relationships" xmlns:w="http://schemas.openxmlformats.org/wordprocessingml/2006/main" xmlns:w14="http://schemas.microsoft.com/office/word/2010/wordml" xmlns:w15="http://schemas.microsoft.com/office/word/2012/wordml" xmlns:w16cex="http://schemas.microsoft.com/office/word/2018/wordml/cex" xmlns:w16cid="http://schemas.microsoft.com/office/word/2016/wordml/cid" xmlns:w16="http://schemas.microsoft.com/office/word/2018/wordml" xmlns:w16sdtdh="http://schemas.microsoft.com/office/word/2020/wordml/sdtdatahash" xmlns:w16se="http://schemas.microsoft.com/office/word/2015/wordml/symex" mc:Ignorable="w14 w15 w16se w16cid w16 w16cex w16sdtdh">
   <w:docDefaults>
     <w:rPrDefault>
       <w:rPr>
@@ -9098,22 +9289,154 @@
     </w:rPrDefault>
     <w:pPrDefault/>
   </w:docDefaults>
-  <w:latentStyles w:defLockedState="0" w:defUIPriority="0" w:defSemiHidden="0" w:defUnhideWhenUsed="0" w:defQFormat="0" w:count="267">
+  <w:latentStyles w:defLockedState="0" w:defUIPriority="0" w:defSemiHidden="0" w:defUnhideWhenUsed="0" w:defQFormat="0" w:count="376">
     <w:lsdException w:name="Normal" w:qFormat="1"/>
     <w:lsdException w:name="heading 1" w:qFormat="1"/>
-    <w:lsdException w:name="heading 2" w:qFormat="1"/>
-    <w:lsdException w:name="heading 3" w:qFormat="1"/>
-    <w:lsdException w:name="heading 4" w:qFormat="1"/>
+    <w:lsdException w:name="heading 2" w:semiHidden="1" w:unhideWhenUsed="1" w:qFormat="1"/>
+    <w:lsdException w:name="heading 3" w:semiHidden="1" w:unhideWhenUsed="1" w:qFormat="1"/>
+    <w:lsdException w:name="heading 4" w:semiHidden="1" w:unhideWhenUsed="1" w:qFormat="1"/>
     <w:lsdException w:name="heading 5" w:semiHidden="1" w:unhideWhenUsed="1" w:qFormat="1"/>
     <w:lsdException w:name="heading 6" w:semiHidden="1" w:unhideWhenUsed="1" w:qFormat="1"/>
     <w:lsdException w:name="heading 7" w:semiHidden="1" w:unhideWhenUsed="1" w:qFormat="1"/>
     <w:lsdException w:name="heading 8" w:semiHidden="1" w:unhideWhenUsed="1" w:qFormat="1"/>
     <w:lsdException w:name="heading 9" w:semiHidden="1" w:unhideWhenUsed="1" w:qFormat="1"/>
-    <w:lsdException w:name="caption" w:qFormat="1"/>
+    <w:lsdException w:name="index 1" w:semiHidden="1" w:unhideWhenUsed="1"/>
+    <w:lsdException w:name="index 2" w:semiHidden="1" w:unhideWhenUsed="1"/>
+    <w:lsdException w:name="index 3" w:semiHidden="1" w:unhideWhenUsed="1"/>
+    <w:lsdException w:name="index 4" w:semiHidden="1" w:unhideWhenUsed="1"/>
+    <w:lsdException w:name="index 5" w:semiHidden="1" w:unhideWhenUsed="1"/>
+    <w:lsdException w:name="index 6" w:semiHidden="1" w:unhideWhenUsed="1"/>
+    <w:lsdException w:name="index 7" w:semiHidden="1" w:unhideWhenUsed="1"/>
+    <w:lsdException w:name="index 8" w:semiHidden="1" w:unhideWhenUsed="1"/>
+    <w:lsdException w:name="index 9" w:semiHidden="1" w:unhideWhenUsed="1"/>
+    <w:lsdException w:name="toc 1" w:semiHidden="1" w:unhideWhenUsed="1"/>
+    <w:lsdException w:name="toc 2" w:semiHidden="1" w:unhideWhenUsed="1"/>
+    <w:lsdException w:name="toc 3" w:semiHidden="1" w:unhideWhenUsed="1"/>
+    <w:lsdException w:name="toc 4" w:semiHidden="1" w:unhideWhenUsed="1"/>
+    <w:lsdException w:name="toc 5" w:semiHidden="1" w:unhideWhenUsed="1"/>
+    <w:lsdException w:name="toc 6" w:semiHidden="1" w:unhideWhenUsed="1"/>
+    <w:lsdException w:name="toc 7" w:semiHidden="1" w:unhideWhenUsed="1"/>
+    <w:lsdException w:name="toc 8" w:semiHidden="1" w:unhideWhenUsed="1"/>
+    <w:lsdException w:name="toc 9" w:semiHidden="1" w:unhideWhenUsed="1"/>
+    <w:lsdException w:name="Normal Indent" w:semiHidden="1" w:unhideWhenUsed="1"/>
+    <w:lsdException w:name="footnote text" w:semiHidden="1" w:unhideWhenUsed="1"/>
+    <w:lsdException w:name="annotation text" w:semiHidden="1" w:unhideWhenUsed="1"/>
+    <w:lsdException w:name="header" w:semiHidden="1" w:unhideWhenUsed="1"/>
+    <w:lsdException w:name="footer" w:semiHidden="1" w:unhideWhenUsed="1"/>
+    <w:lsdException w:name="index heading" w:semiHidden="1" w:unhideWhenUsed="1"/>
+    <w:lsdException w:name="caption" w:semiHidden="1" w:unhideWhenUsed="1" w:qFormat="1"/>
+    <w:lsdException w:name="table of figures" w:semiHidden="1" w:unhideWhenUsed="1"/>
+    <w:lsdException w:name="envelope address" w:semiHidden="1" w:unhideWhenUsed="1"/>
+    <w:lsdException w:name="envelope return" w:semiHidden="1" w:unhideWhenUsed="1"/>
+    <w:lsdException w:name="footnote reference" w:semiHidden="1" w:unhideWhenUsed="1"/>
+    <w:lsdException w:name="annotation reference" w:semiHidden="1" w:unhideWhenUsed="1"/>
+    <w:lsdException w:name="line number" w:semiHidden="1" w:unhideWhenUsed="1"/>
+    <w:lsdException w:name="page number" w:semiHidden="1" w:unhideWhenUsed="1"/>
+    <w:lsdException w:name="endnote reference" w:semiHidden="1" w:unhideWhenUsed="1"/>
+    <w:lsdException w:name="endnote text" w:semiHidden="1" w:unhideWhenUsed="1"/>
+    <w:lsdException w:name="macro" w:semiHidden="1" w:unhideWhenUsed="1"/>
+    <w:lsdException w:name="toa heading" w:semiHidden="1" w:unhideWhenUsed="1"/>
+    <w:lsdException w:name="List Number" w:semiHidden="1" w:unhideWhenUsed="1"/>
+    <w:lsdException w:name="List 2" w:semiHidden="1" w:unhideWhenUsed="1"/>
+    <w:lsdException w:name="List 3" w:semiHidden="1" w:unhideWhenUsed="1"/>
+    <w:lsdException w:name="List 4" w:semiHidden="1" w:unhideWhenUsed="1"/>
+    <w:lsdException w:name="List 5" w:semiHidden="1" w:unhideWhenUsed="1"/>
+    <w:lsdException w:name="List Bullet 2" w:semiHidden="1" w:unhideWhenUsed="1"/>
+    <w:lsdException w:name="List Bullet 3" w:semiHidden="1" w:unhideWhenUsed="1"/>
+    <w:lsdException w:name="List Bullet 4" w:semiHidden="1" w:unhideWhenUsed="1"/>
+    <w:lsdException w:name="List Bullet 5" w:semiHidden="1" w:unhideWhenUsed="1"/>
+    <w:lsdException w:name="List Number 2" w:semiHidden="1" w:unhideWhenUsed="1"/>
+    <w:lsdException w:name="List Number 3" w:semiHidden="1" w:unhideWhenUsed="1"/>
+    <w:lsdException w:name="List Number 4" w:semiHidden="1" w:unhideWhenUsed="1"/>
+    <w:lsdException w:name="List Number 5" w:semiHidden="1" w:unhideWhenUsed="1"/>
     <w:lsdException w:name="Title" w:qFormat="1"/>
+    <w:lsdException w:name="Closing" w:semiHidden="1" w:unhideWhenUsed="1"/>
+    <w:lsdException w:name="Signature" w:semiHidden="1" w:unhideWhenUsed="1"/>
+    <w:lsdException w:name="Default Paragraph Font" w:semiHidden="1" w:unhideWhenUsed="1"/>
+    <w:lsdException w:name="Body Text" w:semiHidden="1" w:unhideWhenUsed="1"/>
+    <w:lsdException w:name="Body Text Indent" w:semiHidden="1" w:unhideWhenUsed="1"/>
+    <w:lsdException w:name="List Continue" w:semiHidden="1" w:unhideWhenUsed="1"/>
+    <w:lsdException w:name="Message Header" w:semiHidden="1" w:unhideWhenUsed="1"/>
     <w:lsdException w:name="Subtitle" w:qFormat="1"/>
+    <w:lsdException w:name="Salutation" w:semiHidden="1" w:unhideWhenUsed="1"/>
+    <w:lsdException w:name="Date" w:semiHidden="1" w:unhideWhenUsed="1"/>
+    <w:lsdException w:name="Body Text First Indent" w:semiHidden="1" w:unhideWhenUsed="1"/>
+    <w:lsdException w:name="Body Text First Indent 2" w:semiHidden="1" w:unhideWhenUsed="1"/>
+    <w:lsdException w:name="Note Heading" w:semiHidden="1" w:unhideWhenUsed="1"/>
+    <w:lsdException w:name="Body Text 2" w:semiHidden="1" w:unhideWhenUsed="1"/>
+    <w:lsdException w:name="Body Text 3" w:semiHidden="1" w:unhideWhenUsed="1"/>
+    <w:lsdException w:name="Body Text Indent 2" w:semiHidden="1" w:unhideWhenUsed="1"/>
+    <w:lsdException w:name="Body Text Indent 3" w:semiHidden="1" w:unhideWhenUsed="1"/>
+    <w:lsdException w:name="Block Text" w:semiHidden="1" w:unhideWhenUsed="1"/>
+    <w:lsdException w:name="Hyperlink" w:semiHidden="1" w:unhideWhenUsed="1"/>
+    <w:lsdException w:name="FollowedHyperlink" w:semiHidden="1" w:unhideWhenUsed="1"/>
     <w:lsdException w:name="Strong" w:qFormat="1"/>
     <w:lsdException w:name="Emphasis" w:qFormat="1"/>
+    <w:lsdException w:name="Document Map" w:semiHidden="1" w:unhideWhenUsed="1"/>
+    <w:lsdException w:name="Plain Text" w:semiHidden="1" w:unhideWhenUsed="1"/>
+    <w:lsdException w:name="E-mail Signature" w:semiHidden="1" w:unhideWhenUsed="1"/>
+    <w:lsdException w:name="HTML Top of Form" w:semiHidden="1" w:unhideWhenUsed="1"/>
+    <w:lsdException w:name="HTML Bottom of Form" w:semiHidden="1" w:unhideWhenUsed="1"/>
+    <w:lsdException w:name="Normal (Web)" w:semiHidden="1" w:unhideWhenUsed="1"/>
+    <w:lsdException w:name="HTML Acronym" w:semiHidden="1" w:unhideWhenUsed="1"/>
+    <w:lsdException w:name="HTML Address" w:semiHidden="1" w:unhideWhenUsed="1"/>
+    <w:lsdException w:name="HTML Cite" w:semiHidden="1" w:unhideWhenUsed="1"/>
+    <w:lsdException w:name="HTML Code" w:semiHidden="1" w:unhideWhenUsed="1"/>
+    <w:lsdException w:name="HTML Definition" w:semiHidden="1" w:unhideWhenUsed="1"/>
+    <w:lsdException w:name="HTML Keyboard" w:semiHidden="1" w:unhideWhenUsed="1"/>
+    <w:lsdException w:name="HTML Preformatted" w:semiHidden="1" w:unhideWhenUsed="1"/>
+    <w:lsdException w:name="HTML Sample" w:semiHidden="1" w:unhideWhenUsed="1"/>
+    <w:lsdException w:name="HTML Typewriter" w:semiHidden="1" w:unhideWhenUsed="1"/>
+    <w:lsdException w:name="HTML Variable" w:semiHidden="1" w:unhideWhenUsed="1"/>
+    <w:lsdException w:name="Normal Table" w:semiHidden="1" w:unhideWhenUsed="1"/>
+    <w:lsdException w:name="annotation subject" w:semiHidden="1" w:unhideWhenUsed="1"/>
+    <w:lsdException w:name="No List" w:semiHidden="1" w:unhideWhenUsed="1"/>
+    <w:lsdException w:name="Outline List 1" w:semiHidden="1" w:unhideWhenUsed="1"/>
+    <w:lsdException w:name="Outline List 2" w:semiHidden="1" w:unhideWhenUsed="1"/>
+    <w:lsdException w:name="Outline List 3" w:semiHidden="1" w:unhideWhenUsed="1"/>
+    <w:lsdException w:name="Table Simple 1" w:semiHidden="1" w:unhideWhenUsed="1"/>
+    <w:lsdException w:name="Table Simple 2" w:semiHidden="1" w:unhideWhenUsed="1"/>
+    <w:lsdException w:name="Table Simple 3" w:semiHidden="1" w:unhideWhenUsed="1"/>
+    <w:lsdException w:name="Table Classic 1" w:semiHidden="1" w:unhideWhenUsed="1"/>
+    <w:lsdException w:name="Table Classic 2" w:semiHidden="1" w:unhideWhenUsed="1"/>
+    <w:lsdException w:name="Table Classic 3" w:semiHidden="1" w:unhideWhenUsed="1"/>
+    <w:lsdException w:name="Table Classic 4" w:semiHidden="1" w:unhideWhenUsed="1"/>
+    <w:lsdException w:name="Table Colorful 1" w:semiHidden="1" w:unhideWhenUsed="1"/>
+    <w:lsdException w:name="Table Colorful 2" w:semiHidden="1" w:unhideWhenUsed="1"/>
+    <w:lsdException w:name="Table Colorful 3" w:semiHidden="1" w:unhideWhenUsed="1"/>
+    <w:lsdException w:name="Table Columns 1" w:semiHidden="1" w:unhideWhenUsed="1"/>
+    <w:lsdException w:name="Table Columns 2" w:semiHidden="1" w:unhideWhenUsed="1"/>
+    <w:lsdException w:name="Table Columns 3" w:semiHidden="1" w:unhideWhenUsed="1"/>
+    <w:lsdException w:name="Table Columns 4" w:semiHidden="1" w:unhideWhenUsed="1"/>
+    <w:lsdException w:name="Table Columns 5" w:semiHidden="1" w:unhideWhenUsed="1"/>
+    <w:lsdException w:name="Table Grid 1" w:semiHidden="1" w:unhideWhenUsed="1"/>
+    <w:lsdException w:name="Table Grid 2" w:semiHidden="1" w:unhideWhenUsed="1"/>
+    <w:lsdException w:name="Table Grid 3" w:semiHidden="1" w:unhideWhenUsed="1"/>
+    <w:lsdException w:name="Table Grid 4" w:semiHidden="1" w:unhideWhenUsed="1"/>
+    <w:lsdException w:name="Table Grid 5" w:semiHidden="1" w:unhideWhenUsed="1"/>
+    <w:lsdException w:name="Table Grid 6" w:semiHidden="1" w:unhideWhenUsed="1"/>
+    <w:lsdException w:name="Table Grid 7" w:semiHidden="1" w:unhideWhenUsed="1"/>
+    <w:lsdException w:name="Table Grid 8" w:semiHidden="1" w:unhideWhenUsed="1"/>
+    <w:lsdException w:name="Table List 1" w:semiHidden="1" w:unhideWhenUsed="1"/>
+    <w:lsdException w:name="Table List 2" w:semiHidden="1" w:unhideWhenUsed="1"/>
+    <w:lsdException w:name="Table List 3" w:semiHidden="1" w:unhideWhenUsed="1"/>
+    <w:lsdException w:name="Table List 4" w:semiHidden="1" w:unhideWhenUsed="1"/>
+    <w:lsdException w:name="Table List 5" w:semiHidden="1" w:unhideWhenUsed="1"/>
+    <w:lsdException w:name="Table List 6" w:semiHidden="1" w:unhideWhenUsed="1"/>
+    <w:lsdException w:name="Table List 7" w:semiHidden="1" w:unhideWhenUsed="1"/>
+    <w:lsdException w:name="Table List 8" w:semiHidden="1" w:unhideWhenUsed="1"/>
+    <w:lsdException w:name="Table 3D effects 1" w:semiHidden="1" w:unhideWhenUsed="1"/>
+    <w:lsdException w:name="Table 3D effects 2" w:semiHidden="1" w:unhideWhenUsed="1"/>
+    <w:lsdException w:name="Table 3D effects 3" w:semiHidden="1" w:unhideWhenUsed="1"/>
+    <w:lsdException w:name="Table Contemporary" w:semiHidden="1" w:unhideWhenUsed="1"/>
+    <w:lsdException w:name="Table Elegant" w:semiHidden="1" w:unhideWhenUsed="1"/>
+    <w:lsdException w:name="Table Professional" w:semiHidden="1" w:unhideWhenUsed="1"/>
+    <w:lsdException w:name="Table Subtle 1" w:semiHidden="1" w:unhideWhenUsed="1"/>
+    <w:lsdException w:name="Table Subtle 2" w:semiHidden="1" w:unhideWhenUsed="1"/>
+    <w:lsdException w:name="Table Web 1" w:semiHidden="1" w:unhideWhenUsed="1"/>
+    <w:lsdException w:name="Table Web 2" w:semiHidden="1" w:unhideWhenUsed="1"/>
+    <w:lsdException w:name="Table Web 3" w:semiHidden="1" w:unhideWhenUsed="1"/>
+    <w:lsdException w:name="Table Theme" w:semiHidden="1" w:unhideWhenUsed="1"/>
     <w:lsdException w:name="Placeholder Text" w:semiHidden="1" w:uiPriority="99"/>
     <w:lsdException w:name="No Spacing" w:uiPriority="1" w:qFormat="1"/>
     <w:lsdException w:name="Light Shading" w:uiPriority="60"/>
@@ -9225,444 +9548,115 @@
     <w:lsdException w:name="Book Title" w:uiPriority="33" w:qFormat="1"/>
     <w:lsdException w:name="Bibliography" w:semiHidden="1" w:uiPriority="37" w:unhideWhenUsed="1"/>
     <w:lsdException w:name="TOC Heading" w:semiHidden="1" w:uiPriority="39" w:unhideWhenUsed="1" w:qFormat="1"/>
-  </w:latentStyles>
-  <w:style w:type="paragraph" w:default="1" w:styleId="a">
-    <w:name w:val="Normal"/>
-    <w:qFormat/>
-    <w:rsid w:val="00596F6D"/>
-    <w:rPr>
-      <w:lang w:val="en-US"/>
-    </w:rPr>
-  </w:style>
-  <w:style w:type="paragraph" w:styleId="1">
-    <w:name w:val="heading 1"/>
-    <w:basedOn w:val="a"/>
-    <w:next w:val="a"/>
-    <w:qFormat/>
-    <w:rsid w:val="00596F6D"/>
-    <w:pPr>
-      <w:keepNext/>
-      <w:outlineLvl w:val="0"/>
-    </w:pPr>
-    <w:rPr>
-      <w:sz w:val="28"/>
-      <w:lang w:val="ru-RU"/>
-    </w:rPr>
-  </w:style>
-  <w:style w:type="paragraph" w:styleId="2">
-    <w:name w:val="heading 2"/>
-    <w:basedOn w:val="a"/>
-    <w:next w:val="a"/>
-    <w:qFormat/>
-    <w:rsid w:val="00596F6D"/>
-    <w:pPr>
-      <w:keepNext/>
-      <w:ind w:left="360"/>
-      <w:outlineLvl w:val="1"/>
-    </w:pPr>
-    <w:rPr>
-      <w:b/>
-      <w:bCs/>
-      <w:sz w:val="24"/>
-      <w:szCs w:val="24"/>
-      <w:lang w:val="uk-UA"/>
-    </w:rPr>
-  </w:style>
-  <w:style w:type="paragraph" w:styleId="3">
-    <w:name w:val="heading 3"/>
-    <w:basedOn w:val="a"/>
-    <w:next w:val="a"/>
-    <w:qFormat/>
-    <w:rsid w:val="00596F6D"/>
-    <w:pPr>
-      <w:keepNext/>
-      <w:jc w:val="center"/>
-      <w:outlineLvl w:val="2"/>
-    </w:pPr>
-    <w:rPr>
-      <w:b/>
-      <w:bCs/>
-      <w:sz w:val="28"/>
-      <w:szCs w:val="24"/>
-      <w:lang w:val="uk-UA"/>
-    </w:rPr>
-  </w:style>
-  <w:style w:type="paragraph" w:styleId="4">
-    <w:name w:val="heading 4"/>
-    <w:basedOn w:val="a"/>
-    <w:next w:val="a"/>
-    <w:qFormat/>
-    <w:rsid w:val="00596F6D"/>
-    <w:pPr>
-      <w:keepNext/>
-      <w:jc w:val="right"/>
-      <w:outlineLvl w:val="3"/>
-    </w:pPr>
-    <w:rPr>
-      <w:sz w:val="24"/>
-      <w:lang w:val="ru-RU"/>
-    </w:rPr>
-  </w:style>
-  <w:style w:type="character" w:default="1" w:styleId="a0">
-    <w:name w:val="Default Paragraph Font"/>
-    <w:uiPriority w:val="1"/>
-    <w:semiHidden/>
-    <w:unhideWhenUsed/>
-  </w:style>
-  <w:style w:type="table" w:default="1" w:styleId="a1">
-    <w:name w:val="Normal Table"/>
-    <w:uiPriority w:val="99"/>
-    <w:semiHidden/>
-    <w:unhideWhenUsed/>
-    <w:tblPr>
-      <w:tblInd w:w="0" w:type="dxa"/>
-      <w:tblCellMar>
-        <w:top w:w="0" w:type="dxa"/>
-        <w:left w:w="108" w:type="dxa"/>
-        <w:bottom w:w="0" w:type="dxa"/>
-        <w:right w:w="108" w:type="dxa"/>
-      </w:tblCellMar>
-    </w:tblPr>
-  </w:style>
-  <w:style w:type="numbering" w:default="1" w:styleId="a2">
-    <w:name w:val="No List"/>
-    <w:uiPriority w:val="99"/>
-    <w:semiHidden/>
-    <w:unhideWhenUsed/>
-  </w:style>
-  <w:style w:type="character" w:styleId="a3">
-    <w:name w:val="Hyperlink"/>
-    <w:rsid w:val="00596F6D"/>
-    <w:rPr>
-      <w:color w:val="0000FF"/>
-      <w:u w:val="single"/>
-    </w:rPr>
-  </w:style>
-  <w:style w:type="character" w:styleId="a4">
-    <w:name w:val="FollowedHyperlink"/>
-    <w:rsid w:val="00596F6D"/>
-    <w:rPr>
-      <w:color w:val="800080"/>
-      <w:u w:val="single"/>
-    </w:rPr>
-  </w:style>
-  <w:style w:type="paragraph" w:styleId="a5">
-    <w:name w:val="header"/>
-    <w:basedOn w:val="a"/>
-    <w:rsid w:val="00596F6D"/>
-    <w:pPr>
-      <w:tabs>
-        <w:tab w:val="center" w:pos="4677"/>
-        <w:tab w:val="right" w:pos="9355"/>
-      </w:tabs>
-    </w:pPr>
-  </w:style>
-  <w:style w:type="paragraph" w:styleId="a6">
-    <w:name w:val="footer"/>
-    <w:basedOn w:val="a"/>
-    <w:rsid w:val="00596F6D"/>
-    <w:pPr>
-      <w:tabs>
-        <w:tab w:val="center" w:pos="4677"/>
-        <w:tab w:val="right" w:pos="9355"/>
-      </w:tabs>
-    </w:pPr>
-  </w:style>
-  <w:style w:type="paragraph" w:styleId="a7">
-    <w:name w:val="Body Text"/>
-    <w:basedOn w:val="a"/>
-    <w:rsid w:val="00596F6D"/>
-    <w:rPr>
-      <w:sz w:val="28"/>
-      <w:szCs w:val="24"/>
-      <w:lang w:val="uk-UA"/>
-    </w:rPr>
-  </w:style>
-  <w:style w:type="paragraph" w:styleId="a8">
-    <w:name w:val="Subtitle"/>
-    <w:basedOn w:val="a"/>
-    <w:qFormat/>
-    <w:rsid w:val="00596F6D"/>
-    <w:pPr>
-      <w:jc w:val="center"/>
-    </w:pPr>
-    <w:rPr>
-      <w:b/>
-      <w:bCs/>
-      <w:sz w:val="28"/>
-      <w:szCs w:val="24"/>
-      <w:lang w:val="uk-UA"/>
-    </w:rPr>
-  </w:style>
-  <w:style w:type="paragraph" w:styleId="a9">
-    <w:name w:val="Body Text Indent"/>
-    <w:basedOn w:val="a"/>
-    <w:rsid w:val="00596F6D"/>
-    <w:pPr>
-      <w:ind w:firstLine="709"/>
-      <w:jc w:val="both"/>
-    </w:pPr>
-    <w:rPr>
-      <w:sz w:val="24"/>
-      <w:szCs w:val="24"/>
-      <w:lang w:val="ru-RU"/>
-    </w:rPr>
-  </w:style>
-  <w:style w:type="paragraph" w:styleId="aa">
-    <w:name w:val="Title"/>
-    <w:basedOn w:val="a"/>
-    <w:qFormat/>
-    <w:rsid w:val="00596F6D"/>
-    <w:pPr>
-      <w:jc w:val="center"/>
-    </w:pPr>
-    <w:rPr>
-      <w:sz w:val="28"/>
-      <w:szCs w:val="24"/>
-      <w:lang w:val="ru-RU"/>
-    </w:rPr>
-  </w:style>
-  <w:style w:type="paragraph" w:styleId="20">
-    <w:name w:val="Body Text 2"/>
-    <w:basedOn w:val="a"/>
-    <w:rsid w:val="00596F6D"/>
-    <w:pPr>
-      <w:jc w:val="both"/>
-    </w:pPr>
-    <w:rPr>
-      <w:sz w:val="24"/>
-      <w:lang w:val="ru-RU"/>
-    </w:rPr>
-  </w:style>
-  <w:style w:type="paragraph" w:styleId="ab">
-    <w:name w:val="caption"/>
-    <w:basedOn w:val="a"/>
-    <w:next w:val="a"/>
-    <w:qFormat/>
-    <w:rsid w:val="00596F6D"/>
-    <w:pPr>
-      <w:jc w:val="right"/>
-    </w:pPr>
-    <w:rPr>
-      <w:sz w:val="28"/>
-      <w:lang w:val="uk-UA"/>
-    </w:rPr>
-  </w:style>
-  <w:style w:type="paragraph" w:styleId="30">
-    <w:name w:val="Body Text 3"/>
-    <w:basedOn w:val="a"/>
-    <w:rsid w:val="00596F6D"/>
-    <w:rPr>
-      <w:sz w:val="24"/>
-      <w:lang w:val="ru-RU"/>
-    </w:rPr>
-  </w:style>
-  <w:style w:type="character" w:styleId="ac">
-    <w:name w:val="annotation reference"/>
-    <w:semiHidden/>
-    <w:rsid w:val="001A321F"/>
-    <w:rPr>
-      <w:sz w:val="16"/>
-      <w:szCs w:val="16"/>
-    </w:rPr>
-  </w:style>
-  <w:style w:type="paragraph" w:styleId="ad">
-    <w:name w:val="annotation text"/>
-    <w:basedOn w:val="a"/>
-    <w:semiHidden/>
-    <w:rsid w:val="001A321F"/>
-  </w:style>
-  <w:style w:type="paragraph" w:styleId="ae">
-    <w:name w:val="annotation subject"/>
-    <w:basedOn w:val="ad"/>
-    <w:next w:val="ad"/>
-    <w:semiHidden/>
-    <w:rsid w:val="001A321F"/>
-    <w:rPr>
-      <w:b/>
-      <w:bCs/>
-    </w:rPr>
-  </w:style>
-  <w:style w:type="paragraph" w:styleId="af">
-    <w:name w:val="Balloon Text"/>
-    <w:basedOn w:val="a"/>
-    <w:semiHidden/>
-    <w:rsid w:val="001A321F"/>
-    <w:rPr>
-      <w:rFonts w:ascii="Tahoma" w:hAnsi="Tahoma" w:cs="Tahoma"/>
-      <w:sz w:val="16"/>
-      <w:szCs w:val="16"/>
-    </w:rPr>
-  </w:style>
-  <w:style w:type="table" w:styleId="af0">
-    <w:name w:val="Table Grid"/>
-    <w:basedOn w:val="a1"/>
-    <w:rsid w:val="0009792E"/>
-    <w:tblPr>
-      <w:tblBorders>
-        <w:top w:val="single" w:sz="4" w:space="0" w:color="auto"/>
-        <w:left w:val="single" w:sz="4" w:space="0" w:color="auto"/>
-        <w:bottom w:val="single" w:sz="4" w:space="0" w:color="auto"/>
-        <w:right w:val="single" w:sz="4" w:space="0" w:color="auto"/>
-        <w:insideH w:val="single" w:sz="4" w:space="0" w:color="auto"/>
-        <w:insideV w:val="single" w:sz="4" w:space="0" w:color="auto"/>
-      </w:tblBorders>
-    </w:tblPr>
-  </w:style>
-  <w:style w:type="character" w:customStyle="1" w:styleId="postbody1">
-    <w:name w:val="postbody1"/>
-    <w:rsid w:val="00760BD2"/>
-    <w:rPr>
-      <w:sz w:val="18"/>
-      <w:szCs w:val="18"/>
-    </w:rPr>
-  </w:style>
-  <w:style w:type="character" w:customStyle="1" w:styleId="text-entry">
-    <w:name w:val="text-entry"/>
-    <w:basedOn w:val="a0"/>
-    <w:rsid w:val="007F4211"/>
-  </w:style>
-</w:styles>
-</file>
-
-<file path=word/stylesWithEffects.xml><?xml version="1.0" encoding="utf-8"?>
-<w:styles xmlns:wpc="http://schemas.microsoft.com/office/word/2010/wordprocessingCanvas" xmlns:mc="http://schemas.openxmlformats.org/markup-compatibility/2006" xmlns:o="urn:schemas-microsoft-com:office:office" xmlns:r="http://schemas.openxmlformats.org/officeDocument/2006/relationships" xmlns:m="http://schemas.openxmlformats.org/officeDocument/2006/math" xmlns:v="urn:schemas-microsoft-com:vml" xmlns:wp14="http://schemas.microsoft.com/office/word/2010/wordprocessingDrawing" xmlns:wp="http://schemas.openxmlformats.org/drawingml/2006/wordprocessingDrawing" xmlns:w10="urn:schemas-microsoft-com:office:word" xmlns:w="http://schemas.openxmlformats.org/wordprocessingml/2006/main" xmlns:w14="http://schemas.microsoft.com/office/word/2010/wordml" xmlns:wpg="http://schemas.microsoft.com/office/word/2010/wordprocessingGroup" xmlns:wpi="http://schemas.microsoft.com/office/word/2010/wordprocessingInk" xmlns:wne="http://schemas.microsoft.com/office/word/2006/wordml" xmlns:wps="http://schemas.microsoft.com/office/word/2010/wordprocessingShape" mc:Ignorable="w14 wp14">
-  <w:docDefaults>
-    <w:rPrDefault>
-      <w:rPr>
-        <w:rFonts w:ascii="Times New Roman" w:eastAsia="Times New Roman" w:hAnsi="Times New Roman" w:cs="Times New Roman"/>
-        <w:lang w:val="ru-RU" w:eastAsia="ru-RU" w:bidi="ar-SA"/>
-      </w:rPr>
-    </w:rPrDefault>
-    <w:pPrDefault/>
-  </w:docDefaults>
-  <w:latentStyles w:defLockedState="0" w:defUIPriority="0" w:defSemiHidden="0" w:defUnhideWhenUsed="0" w:defQFormat="0" w:count="267">
-    <w:lsdException w:name="Normal" w:qFormat="1"/>
-    <w:lsdException w:name="heading 1" w:qFormat="1"/>
-    <w:lsdException w:name="heading 2" w:qFormat="1"/>
-    <w:lsdException w:name="heading 3" w:qFormat="1"/>
-    <w:lsdException w:name="heading 4" w:qFormat="1"/>
-    <w:lsdException w:name="heading 5" w:semiHidden="1" w:unhideWhenUsed="1" w:qFormat="1"/>
-    <w:lsdException w:name="heading 6" w:semiHidden="1" w:unhideWhenUsed="1" w:qFormat="1"/>
-    <w:lsdException w:name="heading 7" w:semiHidden="1" w:unhideWhenUsed="1" w:qFormat="1"/>
-    <w:lsdException w:name="heading 8" w:semiHidden="1" w:unhideWhenUsed="1" w:qFormat="1"/>
-    <w:lsdException w:name="heading 9" w:semiHidden="1" w:unhideWhenUsed="1" w:qFormat="1"/>
-    <w:lsdException w:name="caption" w:qFormat="1"/>
-    <w:lsdException w:name="Title" w:qFormat="1"/>
-    <w:lsdException w:name="Subtitle" w:qFormat="1"/>
-    <w:lsdException w:name="Strong" w:qFormat="1"/>
-    <w:lsdException w:name="Emphasis" w:qFormat="1"/>
-    <w:lsdException w:name="Placeholder Text" w:semiHidden="1" w:uiPriority="99"/>
-    <w:lsdException w:name="No Spacing" w:uiPriority="1" w:qFormat="1"/>
-    <w:lsdException w:name="Light Shading" w:uiPriority="60"/>
-    <w:lsdException w:name="Light List" w:uiPriority="61"/>
-    <w:lsdException w:name="Light Grid" w:uiPriority="62"/>
-    <w:lsdException w:name="Medium Shading 1" w:uiPriority="63"/>
-    <w:lsdException w:name="Medium Shading 2" w:uiPriority="64"/>
-    <w:lsdException w:name="Medium List 1" w:uiPriority="65"/>
-    <w:lsdException w:name="Medium List 2" w:uiPriority="66"/>
-    <w:lsdException w:name="Medium Grid 1" w:uiPriority="67"/>
-    <w:lsdException w:name="Medium Grid 2" w:uiPriority="68"/>
-    <w:lsdException w:name="Medium Grid 3" w:uiPriority="69"/>
-    <w:lsdException w:name="Dark List" w:uiPriority="70"/>
-    <w:lsdException w:name="Colorful Shading" w:uiPriority="71"/>
-    <w:lsdException w:name="Colorful List" w:uiPriority="72"/>
-    <w:lsdException w:name="Colorful Grid" w:uiPriority="73"/>
-    <w:lsdException w:name="Light Shading Accent 1" w:uiPriority="60"/>
-    <w:lsdException w:name="Light List Accent 1" w:uiPriority="61"/>
-    <w:lsdException w:name="Light Grid Accent 1" w:uiPriority="62"/>
-    <w:lsdException w:name="Medium Shading 1 Accent 1" w:uiPriority="63"/>
-    <w:lsdException w:name="Medium Shading 2 Accent 1" w:uiPriority="64"/>
-    <w:lsdException w:name="Medium List 1 Accent 1" w:uiPriority="65"/>
-    <w:lsdException w:name="Revision" w:semiHidden="1" w:uiPriority="99"/>
-    <w:lsdException w:name="List Paragraph" w:uiPriority="34" w:qFormat="1"/>
-    <w:lsdException w:name="Quote" w:uiPriority="29" w:qFormat="1"/>
-    <w:lsdException w:name="Intense Quote" w:uiPriority="30" w:qFormat="1"/>
-    <w:lsdException w:name="Medium List 2 Accent 1" w:uiPriority="66"/>
-    <w:lsdException w:name="Medium Grid 1 Accent 1" w:uiPriority="67"/>
-    <w:lsdException w:name="Medium Grid 2 Accent 1" w:uiPriority="68"/>
-    <w:lsdException w:name="Medium Grid 3 Accent 1" w:uiPriority="69"/>
-    <w:lsdException w:name="Dark List Accent 1" w:uiPriority="70"/>
-    <w:lsdException w:name="Colorful Shading Accent 1" w:uiPriority="71"/>
-    <w:lsdException w:name="Colorful List Accent 1" w:uiPriority="72"/>
-    <w:lsdException w:name="Colorful Grid Accent 1" w:uiPriority="73"/>
-    <w:lsdException w:name="Light Shading Accent 2" w:uiPriority="60"/>
-    <w:lsdException w:name="Light List Accent 2" w:uiPriority="61"/>
-    <w:lsdException w:name="Light Grid Accent 2" w:uiPriority="62"/>
-    <w:lsdException w:name="Medium Shading 1 Accent 2" w:uiPriority="63"/>
-    <w:lsdException w:name="Medium Shading 2 Accent 2" w:uiPriority="64"/>
-    <w:lsdException w:name="Medium List 1 Accent 2" w:uiPriority="65"/>
-    <w:lsdException w:name="Medium List 2 Accent 2" w:uiPriority="66"/>
-    <w:lsdException w:name="Medium Grid 1 Accent 2" w:uiPriority="67"/>
-    <w:lsdException w:name="Medium Grid 2 Accent 2" w:uiPriority="68"/>
-    <w:lsdException w:name="Medium Grid 3 Accent 2" w:uiPriority="69"/>
-    <w:lsdException w:name="Dark List Accent 2" w:uiPriority="70"/>
-    <w:lsdException w:name="Colorful Shading Accent 2" w:uiPriority="71"/>
-    <w:lsdException w:name="Colorful List Accent 2" w:uiPriority="72"/>
-    <w:lsdException w:name="Colorful Grid Accent 2" w:uiPriority="73"/>
-    <w:lsdException w:name="Light Shading Accent 3" w:uiPriority="60"/>
-    <w:lsdException w:name="Light List Accent 3" w:uiPriority="61"/>
-    <w:lsdException w:name="Light Grid Accent 3" w:uiPriority="62"/>
-    <w:lsdException w:name="Medium Shading 1 Accent 3" w:uiPriority="63"/>
-    <w:lsdException w:name="Medium Shading 2 Accent 3" w:uiPriority="64"/>
-    <w:lsdException w:name="Medium List 1 Accent 3" w:uiPriority="65"/>
-    <w:lsdException w:name="Medium List 2 Accent 3" w:uiPriority="66"/>
-    <w:lsdException w:name="Medium Grid 1 Accent 3" w:uiPriority="67"/>
-    <w:lsdException w:name="Medium Grid 2 Accent 3" w:uiPriority="68"/>
-    <w:lsdException w:name="Medium Grid 3 Accent 3" w:uiPriority="69"/>
-    <w:lsdException w:name="Dark List Accent 3" w:uiPriority="70"/>
-    <w:lsdException w:name="Colorful Shading Accent 3" w:uiPriority="71"/>
-    <w:lsdException w:name="Colorful List Accent 3" w:uiPriority="72"/>
-    <w:lsdException w:name="Colorful Grid Accent 3" w:uiPriority="73"/>
-    <w:lsdException w:name="Light Shading Accent 4" w:uiPriority="60"/>
-    <w:lsdException w:name="Light List Accent 4" w:uiPriority="61"/>
-    <w:lsdException w:name="Light Grid Accent 4" w:uiPriority="62"/>
-    <w:lsdException w:name="Medium Shading 1 Accent 4" w:uiPriority="63"/>
-    <w:lsdException w:name="Medium Shading 2 Accent 4" w:uiPriority="64"/>
-    <w:lsdException w:name="Medium List 1 Accent 4" w:uiPriority="65"/>
-    <w:lsdException w:name="Medium List 2 Accent 4" w:uiPriority="66"/>
-    <w:lsdException w:name="Medium Grid 1 Accent 4" w:uiPriority="67"/>
-    <w:lsdException w:name="Medium Grid 2 Accent 4" w:uiPriority="68"/>
-    <w:lsdException w:name="Medium Grid 3 Accent 4" w:uiPriority="69"/>
-    <w:lsdException w:name="Dark List Accent 4" w:uiPriority="70"/>
-    <w:lsdException w:name="Colorful Shading Accent 4" w:uiPriority="71"/>
-    <w:lsdException w:name="Colorful List Accent 4" w:uiPriority="72"/>
-    <w:lsdException w:name="Colorful Grid Accent 4" w:uiPriority="73"/>
-    <w:lsdException w:name="Light Shading Accent 5" w:uiPriority="60"/>
-    <w:lsdException w:name="Light List Accent 5" w:uiPriority="61"/>
-    <w:lsdException w:name="Light Grid Accent 5" w:uiPriority="62"/>
-    <w:lsdException w:name="Medium Shading 1 Accent 5" w:uiPriority="63"/>
-    <w:lsdException w:name="Medium Shading 2 Accent 5" w:uiPriority="64"/>
-    <w:lsdException w:name="Medium List 1 Accent 5" w:uiPriority="65"/>
-    <w:lsdException w:name="Medium List 2 Accent 5" w:uiPriority="66"/>
-    <w:lsdException w:name="Medium Grid 1 Accent 5" w:uiPriority="67"/>
-    <w:lsdException w:name="Medium Grid 2 Accent 5" w:uiPriority="68"/>
-    <w:lsdException w:name="Medium Grid 3 Accent 5" w:uiPriority="69"/>
-    <w:lsdException w:name="Dark List Accent 5" w:uiPriority="70"/>
-    <w:lsdException w:name="Colorful Shading Accent 5" w:uiPriority="71"/>
-    <w:lsdException w:name="Colorful List Accent 5" w:uiPriority="72"/>
-    <w:lsdException w:name="Colorful Grid Accent 5" w:uiPriority="73"/>
-    <w:lsdException w:name="Light Shading Accent 6" w:uiPriority="60"/>
-    <w:lsdException w:name="Light List Accent 6" w:uiPriority="61"/>
-    <w:lsdException w:name="Light Grid Accent 6" w:uiPriority="62"/>
-    <w:lsdException w:name="Medium Shading 1 Accent 6" w:uiPriority="63"/>
-    <w:lsdException w:name="Medium Shading 2 Accent 6" w:uiPriority="64"/>
-    <w:lsdException w:name="Medium List 1 Accent 6" w:uiPriority="65"/>
-    <w:lsdException w:name="Medium List 2 Accent 6" w:uiPriority="66"/>
-    <w:lsdException w:name="Medium Grid 1 Accent 6" w:uiPriority="67"/>
-    <w:lsdException w:name="Medium Grid 2 Accent 6" w:uiPriority="68"/>
-    <w:lsdException w:name="Medium Grid 3 Accent 6" w:uiPriority="69"/>
-    <w:lsdException w:name="Dark List Accent 6" w:uiPriority="70"/>
-    <w:lsdException w:name="Colorful Shading Accent 6" w:uiPriority="71"/>
-    <w:lsdException w:name="Colorful List Accent 6" w:uiPriority="72"/>
-    <w:lsdException w:name="Colorful Grid Accent 6" w:uiPriority="73"/>
-    <w:lsdException w:name="Subtle Emphasis" w:uiPriority="19" w:qFormat="1"/>
-    <w:lsdException w:name="Intense Emphasis" w:uiPriority="21" w:qFormat="1"/>
-    <w:lsdException w:name="Subtle Reference" w:uiPriority="31" w:qFormat="1"/>
-    <w:lsdException w:name="Intense Reference" w:uiPriority="32" w:qFormat="1"/>
-    <w:lsdException w:name="Book Title" w:uiPriority="33" w:qFormat="1"/>
-    <w:lsdException w:name="Bibliography" w:semiHidden="1" w:uiPriority="37" w:unhideWhenUsed="1"/>
-    <w:lsdException w:name="TOC Heading" w:semiHidden="1" w:uiPriority="39" w:unhideWhenUsed="1" w:qFormat="1"/>
+    <w:lsdException w:name="Plain Table 1" w:uiPriority="41"/>
+    <w:lsdException w:name="Plain Table 2" w:uiPriority="42"/>
+    <w:lsdException w:name="Plain Table 3" w:uiPriority="43"/>
+    <w:lsdException w:name="Plain Table 4" w:uiPriority="44"/>
+    <w:lsdException w:name="Plain Table 5" w:uiPriority="45"/>
+    <w:lsdException w:name="Grid Table Light" w:uiPriority="40"/>
+    <w:lsdException w:name="Grid Table 1 Light" w:uiPriority="46"/>
+    <w:lsdException w:name="Grid Table 2" w:uiPriority="47"/>
+    <w:lsdException w:name="Grid Table 3" w:uiPriority="48"/>
+    <w:lsdException w:name="Grid Table 4" w:uiPriority="49"/>
+    <w:lsdException w:name="Grid Table 5 Dark" w:uiPriority="50"/>
+    <w:lsdException w:name="Grid Table 6 Colorful" w:uiPriority="51"/>
+    <w:lsdException w:name="Grid Table 7 Colorful" w:uiPriority="52"/>
+    <w:lsdException w:name="Grid Table 1 Light Accent 1" w:uiPriority="46"/>
+    <w:lsdException w:name="Grid Table 2 Accent 1" w:uiPriority="47"/>
+    <w:lsdException w:name="Grid Table 3 Accent 1" w:uiPriority="48"/>
+    <w:lsdException w:name="Grid Table 4 Accent 1" w:uiPriority="49"/>
+    <w:lsdException w:name="Grid Table 5 Dark Accent 1" w:uiPriority="50"/>
+    <w:lsdException w:name="Grid Table 6 Colorful Accent 1" w:uiPriority="51"/>
+    <w:lsdException w:name="Grid Table 7 Colorful Accent 1" w:uiPriority="52"/>
+    <w:lsdException w:name="Grid Table 1 Light Accent 2" w:uiPriority="46"/>
+    <w:lsdException w:name="Grid Table 2 Accent 2" w:uiPriority="47"/>
+    <w:lsdException w:name="Grid Table 3 Accent 2" w:uiPriority="48"/>
+    <w:lsdException w:name="Grid Table 4 Accent 2" w:uiPriority="49"/>
+    <w:lsdException w:name="Grid Table 5 Dark Accent 2" w:uiPriority="50"/>
+    <w:lsdException w:name="Grid Table 6 Colorful Accent 2" w:uiPriority="51"/>
+    <w:lsdException w:name="Grid Table 7 Colorful Accent 2" w:uiPriority="52"/>
+    <w:lsdException w:name="Grid Table 1 Light Accent 3" w:uiPriority="46"/>
+    <w:lsdException w:name="Grid Table 2 Accent 3" w:uiPriority="47"/>
+    <w:lsdException w:name="Grid Table 3 Accent 3" w:uiPriority="48"/>
+    <w:lsdException w:name="Grid Table 4 Accent 3" w:uiPriority="49"/>
+    <w:lsdException w:name="Grid Table 5 Dark Accent 3" w:uiPriority="50"/>
+    <w:lsdException w:name="Grid Table 6 Colorful Accent 3" w:uiPriority="51"/>
+    <w:lsdException w:name="Grid Table 7 Colorful Accent 3" w:uiPriority="52"/>
+    <w:lsdException w:name="Grid Table 1 Light Accent 4" w:uiPriority="46"/>
+    <w:lsdException w:name="Grid Table 2 Accent 4" w:uiPriority="47"/>
+    <w:lsdException w:name="Grid Table 3 Accent 4" w:uiPriority="48"/>
+    <w:lsdException w:name="Grid Table 4 Accent 4" w:uiPriority="49"/>
+    <w:lsdException w:name="Grid Table 5 Dark Accent 4" w:uiPriority="50"/>
+    <w:lsdException w:name="Grid Table 6 Colorful Accent 4" w:uiPriority="51"/>
+    <w:lsdException w:name="Grid Table 7 Colorful Accent 4" w:uiPriority="52"/>
+    <w:lsdException w:name="Grid Table 1 Light Accent 5" w:uiPriority="46"/>
+    <w:lsdException w:name="Grid Table 2 Accent 5" w:uiPriority="47"/>
+    <w:lsdException w:name="Grid Table 3 Accent 5" w:uiPriority="48"/>
+    <w:lsdException w:name="Grid Table 4 Accent 5" w:uiPriority="49"/>
+    <w:lsdException w:name="Grid Table 5 Dark Accent 5" w:uiPriority="50"/>
+    <w:lsdException w:name="Grid Table 6 Colorful Accent 5" w:uiPriority="51"/>
+    <w:lsdException w:name="Grid Table 7 Colorful Accent 5" w:uiPriority="52"/>
+    <w:lsdException w:name="Grid Table 1 Light Accent 6" w:uiPriority="46"/>
+    <w:lsdException w:name="Grid Table 2 Accent 6" w:uiPriority="47"/>
+    <w:lsdException w:name="Grid Table 3 Accent 6" w:uiPriority="48"/>
+    <w:lsdException w:name="Grid Table 4 Accent 6" w:uiPriority="49"/>
+    <w:lsdException w:name="Grid Table 5 Dark Accent 6" w:uiPriority="50"/>
+    <w:lsdException w:name="Grid Table 6 Colorful Accent 6" w:uiPriority="51"/>
+    <w:lsdException w:name="Grid Table 7 Colorful Accent 6" w:uiPriority="52"/>
+    <w:lsdException w:name="List Table 1 Light" w:uiPriority="46"/>
+    <w:lsdException w:name="List Table 2" w:uiPriority="47"/>
+    <w:lsdException w:name="List Table 3" w:uiPriority="48"/>
+    <w:lsdException w:name="List Table 4" w:uiPriority="49"/>
+    <w:lsdException w:name="List Table 5 Dark" w:uiPriority="50"/>
+    <w:lsdException w:name="List Table 6 Colorful" w:uiPriority="51"/>
+    <w:lsdException w:name="List Table 7 Colorful" w:uiPriority="52"/>
+    <w:lsdException w:name="List Table 1 Light Accent 1" w:uiPriority="46"/>
+    <w:lsdException w:name="List Table 2 Accent 1" w:uiPriority="47"/>
+    <w:lsdException w:name="List Table 3 Accent 1" w:uiPriority="48"/>
+    <w:lsdException w:name="List Table 4 Accent 1" w:uiPriority="49"/>
+    <w:lsdException w:name="List Table 5 Dark Accent 1" w:uiPriority="50"/>
+    <w:lsdException w:name="List Table 6 Colorful Accent 1" w:uiPriority="51"/>
+    <w:lsdException w:name="List Table 7 Colorful Accent 1" w:uiPriority="52"/>
+    <w:lsdException w:name="List Table 1 Light Accent 2" w:uiPriority="46"/>
+    <w:lsdException w:name="List Table 2 Accent 2" w:uiPriority="47"/>
+    <w:lsdException w:name="List Table 3 Accent 2" w:uiPriority="48"/>
+    <w:lsdException w:name="List Table 4 Accent 2" w:uiPriority="49"/>
+    <w:lsdException w:name="List Table 5 Dark Accent 2" w:uiPriority="50"/>
+    <w:lsdException w:name="List Table 6 Colorful Accent 2" w:uiPriority="51"/>
+    <w:lsdException w:name="List Table 7 Colorful Accent 2" w:uiPriority="52"/>
+    <w:lsdException w:name="List Table 1 Light Accent 3" w:uiPriority="46"/>
+    <w:lsdException w:name="List Table 2 Accent 3" w:uiPriority="47"/>
+    <w:lsdException w:name="List Table 3 Accent 3" w:uiPriority="48"/>
+    <w:lsdException w:name="List Table 4 Accent 3" w:uiPriority="49"/>
+    <w:lsdException w:name="List Table 5 Dark Accent 3" w:uiPriority="50"/>
+    <w:lsdException w:name="List Table 6 Colorful Accent 3" w:uiPriority="51"/>
+    <w:lsdException w:name="List Table 7 Colorful Accent 3" w:uiPriority="52"/>
+    <w:lsdException w:name="List Table 1 Light Accent 4" w:uiPriority="46"/>
+    <w:lsdException w:name="List Table 2 Accent 4" w:uiPriority="47"/>
+    <w:lsdException w:name="List Table 3 Accent 4" w:uiPriority="48"/>
+    <w:lsdException w:name="List Table 4 Accent 4" w:uiPriority="49"/>
+    <w:lsdException w:name="List Table 5 Dark Accent 4" w:uiPriority="50"/>
+    <w:lsdException w:name="List Table 6 Colorful Accent 4" w:uiPriority="51"/>
+    <w:lsdException w:name="List Table 7 Colorful Accent 4" w:uiPriority="52"/>
+    <w:lsdException w:name="List Table 1 Light Accent 5" w:uiPriority="46"/>
+    <w:lsdException w:name="List Table 2 Accent 5" w:uiPriority="47"/>
+    <w:lsdException w:name="List Table 3 Accent 5" w:uiPriority="48"/>
+    <w:lsdException w:name="List Table 4 Accent 5" w:uiPriority="49"/>
+    <w:lsdException w:name="List Table 5 Dark Accent 5" w:uiPriority="50"/>
+    <w:lsdException w:name="List Table 6 Colorful Accent 5" w:uiPriority="51"/>
+    <w:lsdException w:name="List Table 7 Colorful Accent 5" w:uiPriority="52"/>
+    <w:lsdException w:name="List Table 1 Light Accent 6" w:uiPriority="46"/>
+    <w:lsdException w:name="List Table 2 Accent 6" w:uiPriority="47"/>
+    <w:lsdException w:name="List Table 3 Accent 6" w:uiPriority="48"/>
+    <w:lsdException w:name="List Table 4 Accent 6" w:uiPriority="49"/>
+    <w:lsdException w:name="List Table 5 Dark Accent 6" w:uiPriority="50"/>
+    <w:lsdException w:name="List Table 6 Colorful Accent 6" w:uiPriority="51"/>
+    <w:lsdException w:name="List Table 7 Colorful Accent 6" w:uiPriority="52"/>
+    <w:lsdException w:name="Mention" w:semiHidden="1" w:uiPriority="99" w:unhideWhenUsed="1"/>
+    <w:lsdException w:name="Smart Hyperlink" w:semiHidden="1" w:uiPriority="99" w:unhideWhenUsed="1"/>
+    <w:lsdException w:name="Hashtag" w:semiHidden="1" w:uiPriority="99" w:unhideWhenUsed="1"/>
+    <w:lsdException w:name="Unresolved Mention" w:semiHidden="1" w:uiPriority="99" w:unhideWhenUsed="1"/>
+    <w:lsdException w:name="Smart Link" w:semiHidden="1" w:uiPriority="99" w:unhideWhenUsed="1"/>
   </w:latentStyles>
   <w:style w:type="paragraph" w:default="1" w:styleId="a">
     <w:name w:val="Normal"/>
@@ -10252,7 +10246,7 @@
   <a:extraClrSchemeLst/>
   <a:extLst>
     <a:ext uri="{05A4C25C-085E-4340-85A3-A5531E510DB2}">
-      <thm15:themeFamily xmlns:thm15="http://schemas.microsoft.com/office/thememl/2012/main" xmlns="" name="Office Theme" id="{62F939B6-93AF-4DB8-9C6B-D6C7DFDC589F}" vid="{4A3C46E8-61CC-4603-A589-7422A47A8E4A}"/>
+      <thm15:themeFamily xmlns:thm15="http://schemas.microsoft.com/office/thememl/2012/main" name="Office Theme" id="{62F939B6-93AF-4DB8-9C6B-D6C7DFDC589F}" vid="{4A3C46E8-61CC-4603-A589-7422A47A8E4A}"/>
     </a:ext>
   </a:extLst>
 </a:theme>

</xml_diff>